<commit_message>
completed tasks and started revising
</commit_message>
<xml_diff>
--- a/assignments/class4/IPM_Class3_Revised.docx
+++ b/assignments/class4/IPM_Class3_Revised.docx
@@ -1,6 +1,6 @@
 
 <file path=word/document.xml><?xml version="1.0" encoding="utf-8"?>
-<w:document xmlns:wpc="http://schemas.microsoft.com/office/word/2010/wordprocessingCanvas" xmlns:cx="http://schemas.microsoft.com/office/drawing/2014/chartex" xmlns:cx1="http://schemas.microsoft.com/office/drawing/2015/9/8/chartex" xmlns:cx2="http://schemas.microsoft.com/office/drawing/2015/10/21/chartex" xmlns:cx3="http://schemas.microsoft.com/office/drawing/2016/5/9/chartex" xmlns:cx4="http://schemas.microsoft.com/office/drawing/2016/5/10/chartex" xmlns:cx5="http://schemas.microsoft.com/office/drawing/2016/5/11/chartex" xmlns:mc="http://schemas.openxmlformats.org/markup-compatibility/2006" xmlns:o="urn:schemas-microsoft-com:office:office" xmlns:r="http://schemas.openxmlformats.org/officeDocument/2006/relationships" xmlns:m="http://schemas.openxmlformats.org/officeDocument/2006/math" xmlns:v="urn:schemas-microsoft-com:vml" xmlns:wp14="http://schemas.microsoft.com/office/word/2010/wordprocessingDrawing" xmlns:wp="http://schemas.openxmlformats.org/drawingml/2006/wordprocessingDrawing" xmlns:w10="urn:schemas-microsoft-com:office:word" xmlns:w="http://schemas.openxmlformats.org/wordprocessingml/2006/main" xmlns:w14="http://schemas.microsoft.com/office/word/2010/wordml" xmlns:w15="http://schemas.microsoft.com/office/word/2012/wordml" xmlns:w16se="http://schemas.microsoft.com/office/word/2015/wordml/symex" xmlns:wpg="http://schemas.microsoft.com/office/word/2010/wordprocessingGroup" xmlns:wpi="http://schemas.microsoft.com/office/word/2010/wordprocessingInk" xmlns:wne="http://schemas.microsoft.com/office/word/2006/wordml" xmlns:wps="http://schemas.microsoft.com/office/word/2010/wordprocessingShape" mc:Ignorable="w14 w15 w16se wp14">
+<w:document xmlns:wpc="http://schemas.microsoft.com/office/word/2010/wordprocessingCanvas" xmlns:cx="http://schemas.microsoft.com/office/drawing/2014/chartex" xmlns:cx1="http://schemas.microsoft.com/office/drawing/2015/9/8/chartex" xmlns:cx2="http://schemas.microsoft.com/office/drawing/2015/10/21/chartex" xmlns:cx3="http://schemas.microsoft.com/office/drawing/2016/5/9/chartex" xmlns:cx4="http://schemas.microsoft.com/office/drawing/2016/5/10/chartex" xmlns:cx5="http://schemas.microsoft.com/office/drawing/2016/5/11/chartex" xmlns:cx6="http://schemas.microsoft.com/office/drawing/2016/5/12/chartex" xmlns:cx7="http://schemas.microsoft.com/office/drawing/2016/5/13/chartex" xmlns:cx8="http://schemas.microsoft.com/office/drawing/2016/5/14/chartex" xmlns:mc="http://schemas.openxmlformats.org/markup-compatibility/2006" xmlns:o="urn:schemas-microsoft-com:office:office" xmlns:r="http://schemas.openxmlformats.org/officeDocument/2006/relationships" xmlns:m="http://schemas.openxmlformats.org/officeDocument/2006/math" xmlns:v="urn:schemas-microsoft-com:vml" xmlns:wp14="http://schemas.microsoft.com/office/word/2010/wordprocessingDrawing" xmlns:wp="http://schemas.openxmlformats.org/drawingml/2006/wordprocessingDrawing" xmlns:w10="urn:schemas-microsoft-com:office:word" xmlns:w="http://schemas.openxmlformats.org/wordprocessingml/2006/main" xmlns:w14="http://schemas.microsoft.com/office/word/2010/wordml" xmlns:w15="http://schemas.microsoft.com/office/word/2012/wordml" xmlns:w16se="http://schemas.microsoft.com/office/word/2015/wordml/symex" xmlns:wpg="http://schemas.microsoft.com/office/word/2010/wordprocessingGroup" xmlns:wpi="http://schemas.microsoft.com/office/word/2010/wordprocessingInk" xmlns:wne="http://schemas.microsoft.com/office/word/2006/wordml" xmlns:wps="http://schemas.microsoft.com/office/word/2010/wordprocessingShape" mc:Ignorable="w14 w15 w16se wp14">
   <w:body>
     <w:p>
       <w:pPr>
@@ -1291,19 +1291,7 @@
         <w:rPr>
           <w:rFonts w:asciiTheme="majorHAnsi" w:hAnsiTheme="majorHAnsi" w:cstheme="majorHAnsi"/>
         </w:rPr>
-        <w:t>do para a refeição estar pronta, 53% entre 11 a 20 minuto afirmou estar disposto a esperar entre onze a vinte minutos, 21% acha aceitável esperar</w:t>
-      </w:r>
-      <w:r>
-        <w:rPr>
-          <w:rFonts w:asciiTheme="majorHAnsi" w:hAnsiTheme="majorHAnsi" w:cstheme="majorHAnsi"/>
-        </w:rPr>
-        <w:t xml:space="preserve"> entre cinco a dez minutos</w:t>
-      </w:r>
-      <w:r>
-        <w:rPr>
-          <w:rFonts w:asciiTheme="majorHAnsi" w:hAnsiTheme="majorHAnsi" w:cstheme="majorHAnsi"/>
-        </w:rPr>
-        <w:t>, 22% não se importa de esperar tempo indefinido e os restantes dizem não esperar mais do que cinco minutos.</w:t>
+        <w:t>do para a refeição estar pronta, 53% entre 11 a 20 minuto afirmou estar disposto a esperar entre onze a vinte minutos, 21% acha aceitável esperar entre cinco a dez minutos, 22% não se importa de esperar tempo indefinido e os restantes dizem não esperar mais do que cinco minutos.</w:t>
       </w:r>
     </w:p>
     <w:p>
@@ -1453,7 +1441,7 @@
           <w:color w:val="808080" w:themeColor="background1" w:themeShade="80"/>
           <w:sz w:val="16"/>
         </w:rPr>
-        <w:t xml:space="preserve"> e </w:t>
+        <w:t xml:space="preserve">e </w:t>
       </w:r>
       <w:r>
         <w:rPr>
@@ -1491,8 +1479,6 @@
           <w:u w:val="single"/>
         </w:rPr>
       </w:pPr>
-      <w:bookmarkStart w:id="0" w:name="_GoBack"/>
-      <w:bookmarkEnd w:id="0"/>
     </w:p>
     <w:p>
       <w:pPr>
@@ -1605,19 +1591,7 @@
         <w:rPr>
           <w:rFonts w:asciiTheme="majorHAnsi" w:hAnsiTheme="majorHAnsi" w:cstheme="majorHAnsi"/>
         </w:rPr>
-        <w:t>Req</w:t>
-      </w:r>
-      <w:r>
-        <w:rPr>
-          <w:rFonts w:asciiTheme="majorHAnsi" w:hAnsiTheme="majorHAnsi" w:cstheme="majorHAnsi"/>
-        </w:rPr>
-        <w:t>uisição de um táxi ou Uber (42</w:t>
-      </w:r>
-      <w:r>
-        <w:rPr>
-          <w:rFonts w:asciiTheme="majorHAnsi" w:hAnsiTheme="majorHAnsi" w:cstheme="majorHAnsi"/>
-        </w:rPr>
-        <w:t>%);</w:t>
+        <w:t>Requisição de um táxi ou Uber (42%);</w:t>
       </w:r>
       <w:r>
         <w:rPr>
@@ -1629,7 +1603,13 @@
         <w:rPr>
           <w:rFonts w:asciiTheme="majorHAnsi" w:hAnsiTheme="majorHAnsi" w:cstheme="majorHAnsi"/>
         </w:rPr>
-        <w:t>Como tal o grupo implementará as três primeiras.</w:t>
+        <w:t>como</w:t>
+      </w:r>
+      <w:r>
+        <w:rPr>
+          <w:rFonts w:asciiTheme="majorHAnsi" w:hAnsiTheme="majorHAnsi" w:cstheme="majorHAnsi"/>
+        </w:rPr>
+        <w:t xml:space="preserve"> tal o grupo implementará as três primeiras.</w:t>
       </w:r>
     </w:p>
     <w:p>
@@ -2057,8 +2037,10 @@
         <w:rPr>
           <w:rFonts w:asciiTheme="majorHAnsi" w:hAnsiTheme="majorHAnsi"/>
         </w:rPr>
-        <w:t xml:space="preserve">O </w:t>
-      </w:r>
+        <w:t>O</w:t>
+      </w:r>
+      <w:bookmarkStart w:id="0" w:name="_GoBack"/>
+      <w:bookmarkEnd w:id="0"/>
       <w:r>
         <w:rPr>
           <w:rFonts w:asciiTheme="majorHAnsi" w:hAnsiTheme="majorHAnsi"/>
@@ -2103,7 +2085,7 @@
 </file>
 
 <file path=word/endnotes.xml><?xml version="1.0" encoding="utf-8"?>
-<w:endnotes xmlns:wpc="http://schemas.microsoft.com/office/word/2010/wordprocessingCanvas" xmlns:cx="http://schemas.microsoft.com/office/drawing/2014/chartex" xmlns:cx1="http://schemas.microsoft.com/office/drawing/2015/9/8/chartex" xmlns:cx2="http://schemas.microsoft.com/office/drawing/2015/10/21/chartex" xmlns:cx3="http://schemas.microsoft.com/office/drawing/2016/5/9/chartex" xmlns:cx4="http://schemas.microsoft.com/office/drawing/2016/5/10/chartex" xmlns:cx5="http://schemas.microsoft.com/office/drawing/2016/5/11/chartex" xmlns:mc="http://schemas.openxmlformats.org/markup-compatibility/2006" xmlns:o="urn:schemas-microsoft-com:office:office" xmlns:r="http://schemas.openxmlformats.org/officeDocument/2006/relationships" xmlns:m="http://schemas.openxmlformats.org/officeDocument/2006/math" xmlns:v="urn:schemas-microsoft-com:vml" xmlns:wp14="http://schemas.microsoft.com/office/word/2010/wordprocessingDrawing" xmlns:wp="http://schemas.openxmlformats.org/drawingml/2006/wordprocessingDrawing" xmlns:w10="urn:schemas-microsoft-com:office:word" xmlns:w="http://schemas.openxmlformats.org/wordprocessingml/2006/main" xmlns:w14="http://schemas.microsoft.com/office/word/2010/wordml" xmlns:w15="http://schemas.microsoft.com/office/word/2012/wordml" xmlns:w16se="http://schemas.microsoft.com/office/word/2015/wordml/symex" xmlns:wpg="http://schemas.microsoft.com/office/word/2010/wordprocessingGroup" xmlns:wpi="http://schemas.microsoft.com/office/word/2010/wordprocessingInk" xmlns:wne="http://schemas.microsoft.com/office/word/2006/wordml" xmlns:wps="http://schemas.microsoft.com/office/word/2010/wordprocessingShape" mc:Ignorable="w14 w15 w16se wp14">
+<w:endnotes xmlns:wpc="http://schemas.microsoft.com/office/word/2010/wordprocessingCanvas" xmlns:cx="http://schemas.microsoft.com/office/drawing/2014/chartex" xmlns:cx1="http://schemas.microsoft.com/office/drawing/2015/9/8/chartex" xmlns:cx2="http://schemas.microsoft.com/office/drawing/2015/10/21/chartex" xmlns:cx3="http://schemas.microsoft.com/office/drawing/2016/5/9/chartex" xmlns:cx4="http://schemas.microsoft.com/office/drawing/2016/5/10/chartex" xmlns:cx5="http://schemas.microsoft.com/office/drawing/2016/5/11/chartex" xmlns:cx6="http://schemas.microsoft.com/office/drawing/2016/5/12/chartex" xmlns:cx7="http://schemas.microsoft.com/office/drawing/2016/5/13/chartex" xmlns:cx8="http://schemas.microsoft.com/office/drawing/2016/5/14/chartex" xmlns:mc="http://schemas.openxmlformats.org/markup-compatibility/2006" xmlns:o="urn:schemas-microsoft-com:office:office" xmlns:r="http://schemas.openxmlformats.org/officeDocument/2006/relationships" xmlns:m="http://schemas.openxmlformats.org/officeDocument/2006/math" xmlns:v="urn:schemas-microsoft-com:vml" xmlns:wp14="http://schemas.microsoft.com/office/word/2010/wordprocessingDrawing" xmlns:wp="http://schemas.openxmlformats.org/drawingml/2006/wordprocessingDrawing" xmlns:w10="urn:schemas-microsoft-com:office:word" xmlns:w="http://schemas.openxmlformats.org/wordprocessingml/2006/main" xmlns:w14="http://schemas.microsoft.com/office/word/2010/wordml" xmlns:w15="http://schemas.microsoft.com/office/word/2012/wordml" xmlns:w16se="http://schemas.microsoft.com/office/word/2015/wordml/symex" xmlns:wpg="http://schemas.microsoft.com/office/word/2010/wordprocessingGroup" xmlns:wpi="http://schemas.microsoft.com/office/word/2010/wordprocessingInk" xmlns:wne="http://schemas.microsoft.com/office/word/2006/wordml" xmlns:wps="http://schemas.microsoft.com/office/word/2010/wordprocessingShape" mc:Ignorable="w14 w15 w16se wp14">
   <w:endnote w:type="separator" w:id="-1">
     <w:p>
       <w:pPr>
@@ -2128,7 +2110,7 @@
 </file>
 
 <file path=word/footnotes.xml><?xml version="1.0" encoding="utf-8"?>
-<w:footnotes xmlns:wpc="http://schemas.microsoft.com/office/word/2010/wordprocessingCanvas" xmlns:cx="http://schemas.microsoft.com/office/drawing/2014/chartex" xmlns:cx1="http://schemas.microsoft.com/office/drawing/2015/9/8/chartex" xmlns:cx2="http://schemas.microsoft.com/office/drawing/2015/10/21/chartex" xmlns:cx3="http://schemas.microsoft.com/office/drawing/2016/5/9/chartex" xmlns:cx4="http://schemas.microsoft.com/office/drawing/2016/5/10/chartex" xmlns:cx5="http://schemas.microsoft.com/office/drawing/2016/5/11/chartex" xmlns:mc="http://schemas.openxmlformats.org/markup-compatibility/2006" xmlns:o="urn:schemas-microsoft-com:office:office" xmlns:r="http://schemas.openxmlformats.org/officeDocument/2006/relationships" xmlns:m="http://schemas.openxmlformats.org/officeDocument/2006/math" xmlns:v="urn:schemas-microsoft-com:vml" xmlns:wp14="http://schemas.microsoft.com/office/word/2010/wordprocessingDrawing" xmlns:wp="http://schemas.openxmlformats.org/drawingml/2006/wordprocessingDrawing" xmlns:w10="urn:schemas-microsoft-com:office:word" xmlns:w="http://schemas.openxmlformats.org/wordprocessingml/2006/main" xmlns:w14="http://schemas.microsoft.com/office/word/2010/wordml" xmlns:w15="http://schemas.microsoft.com/office/word/2012/wordml" xmlns:w16se="http://schemas.microsoft.com/office/word/2015/wordml/symex" xmlns:wpg="http://schemas.microsoft.com/office/word/2010/wordprocessingGroup" xmlns:wpi="http://schemas.microsoft.com/office/word/2010/wordprocessingInk" xmlns:wne="http://schemas.microsoft.com/office/word/2006/wordml" xmlns:wps="http://schemas.microsoft.com/office/word/2010/wordprocessingShape" mc:Ignorable="w14 w15 w16se wp14">
+<w:footnotes xmlns:wpc="http://schemas.microsoft.com/office/word/2010/wordprocessingCanvas" xmlns:cx="http://schemas.microsoft.com/office/drawing/2014/chartex" xmlns:cx1="http://schemas.microsoft.com/office/drawing/2015/9/8/chartex" xmlns:cx2="http://schemas.microsoft.com/office/drawing/2015/10/21/chartex" xmlns:cx3="http://schemas.microsoft.com/office/drawing/2016/5/9/chartex" xmlns:cx4="http://schemas.microsoft.com/office/drawing/2016/5/10/chartex" xmlns:cx5="http://schemas.microsoft.com/office/drawing/2016/5/11/chartex" xmlns:cx6="http://schemas.microsoft.com/office/drawing/2016/5/12/chartex" xmlns:cx7="http://schemas.microsoft.com/office/drawing/2016/5/13/chartex" xmlns:cx8="http://schemas.microsoft.com/office/drawing/2016/5/14/chartex" xmlns:mc="http://schemas.openxmlformats.org/markup-compatibility/2006" xmlns:o="urn:schemas-microsoft-com:office:office" xmlns:r="http://schemas.openxmlformats.org/officeDocument/2006/relationships" xmlns:m="http://schemas.openxmlformats.org/officeDocument/2006/math" xmlns:v="urn:schemas-microsoft-com:vml" xmlns:wp14="http://schemas.microsoft.com/office/word/2010/wordprocessingDrawing" xmlns:wp="http://schemas.openxmlformats.org/drawingml/2006/wordprocessingDrawing" xmlns:w10="urn:schemas-microsoft-com:office:word" xmlns:w="http://schemas.openxmlformats.org/wordprocessingml/2006/main" xmlns:w14="http://schemas.microsoft.com/office/word/2010/wordml" xmlns:w15="http://schemas.microsoft.com/office/word/2012/wordml" xmlns:w16se="http://schemas.microsoft.com/office/word/2015/wordml/symex" xmlns:wpg="http://schemas.microsoft.com/office/word/2010/wordprocessingGroup" xmlns:wpi="http://schemas.microsoft.com/office/word/2010/wordprocessingInk" xmlns:wne="http://schemas.microsoft.com/office/word/2006/wordml" xmlns:wps="http://schemas.microsoft.com/office/word/2010/wordprocessingShape" mc:Ignorable="w14 w15 w16se wp14">
   <w:footnote w:type="separator" w:id="-1">
     <w:p>
       <w:pPr>
@@ -2153,7 +2135,7 @@
 </file>
 
 <file path=word/header1.xml><?xml version="1.0" encoding="utf-8"?>
-<w:hdr xmlns:wpc="http://schemas.microsoft.com/office/word/2010/wordprocessingCanvas" xmlns:cx="http://schemas.microsoft.com/office/drawing/2014/chartex" xmlns:cx1="http://schemas.microsoft.com/office/drawing/2015/9/8/chartex" xmlns:cx2="http://schemas.microsoft.com/office/drawing/2015/10/21/chartex" xmlns:cx3="http://schemas.microsoft.com/office/drawing/2016/5/9/chartex" xmlns:cx4="http://schemas.microsoft.com/office/drawing/2016/5/10/chartex" xmlns:cx5="http://schemas.microsoft.com/office/drawing/2016/5/11/chartex" xmlns:mc="http://schemas.openxmlformats.org/markup-compatibility/2006" xmlns:o="urn:schemas-microsoft-com:office:office" xmlns:r="http://schemas.openxmlformats.org/officeDocument/2006/relationships" xmlns:m="http://schemas.openxmlformats.org/officeDocument/2006/math" xmlns:v="urn:schemas-microsoft-com:vml" xmlns:wp14="http://schemas.microsoft.com/office/word/2010/wordprocessingDrawing" xmlns:wp="http://schemas.openxmlformats.org/drawingml/2006/wordprocessingDrawing" xmlns:w10="urn:schemas-microsoft-com:office:word" xmlns:w="http://schemas.openxmlformats.org/wordprocessingml/2006/main" xmlns:w14="http://schemas.microsoft.com/office/word/2010/wordml" xmlns:w15="http://schemas.microsoft.com/office/word/2012/wordml" xmlns:w16se="http://schemas.microsoft.com/office/word/2015/wordml/symex" xmlns:wpg="http://schemas.microsoft.com/office/word/2010/wordprocessingGroup" xmlns:wpi="http://schemas.microsoft.com/office/word/2010/wordprocessingInk" xmlns:wne="http://schemas.microsoft.com/office/word/2006/wordml" xmlns:wps="http://schemas.microsoft.com/office/word/2010/wordprocessingShape" mc:Ignorable="w14 w15 w16se wp14">
+<w:hdr xmlns:wpc="http://schemas.microsoft.com/office/word/2010/wordprocessingCanvas" xmlns:cx="http://schemas.microsoft.com/office/drawing/2014/chartex" xmlns:cx1="http://schemas.microsoft.com/office/drawing/2015/9/8/chartex" xmlns:cx2="http://schemas.microsoft.com/office/drawing/2015/10/21/chartex" xmlns:cx3="http://schemas.microsoft.com/office/drawing/2016/5/9/chartex" xmlns:cx4="http://schemas.microsoft.com/office/drawing/2016/5/10/chartex" xmlns:cx5="http://schemas.microsoft.com/office/drawing/2016/5/11/chartex" xmlns:cx6="http://schemas.microsoft.com/office/drawing/2016/5/12/chartex" xmlns:cx7="http://schemas.microsoft.com/office/drawing/2016/5/13/chartex" xmlns:cx8="http://schemas.microsoft.com/office/drawing/2016/5/14/chartex" xmlns:mc="http://schemas.openxmlformats.org/markup-compatibility/2006" xmlns:o="urn:schemas-microsoft-com:office:office" xmlns:r="http://schemas.openxmlformats.org/officeDocument/2006/relationships" xmlns:m="http://schemas.openxmlformats.org/officeDocument/2006/math" xmlns:v="urn:schemas-microsoft-com:vml" xmlns:wp14="http://schemas.microsoft.com/office/word/2010/wordprocessingDrawing" xmlns:wp="http://schemas.openxmlformats.org/drawingml/2006/wordprocessingDrawing" xmlns:w10="urn:schemas-microsoft-com:office:word" xmlns:w="http://schemas.openxmlformats.org/wordprocessingml/2006/main" xmlns:w14="http://schemas.microsoft.com/office/word/2010/wordml" xmlns:w15="http://schemas.microsoft.com/office/word/2012/wordml" xmlns:w16se="http://schemas.microsoft.com/office/word/2015/wordml/symex" xmlns:wpg="http://schemas.microsoft.com/office/word/2010/wordprocessingGroup" xmlns:wpi="http://schemas.microsoft.com/office/word/2010/wordprocessingInk" xmlns:wne="http://schemas.microsoft.com/office/word/2006/wordml" xmlns:wps="http://schemas.microsoft.com/office/word/2010/wordprocessingShape" mc:Ignorable="w14 w15 w16se wp14">
   <w:p>
     <w:pPr>
       <w:pStyle w:val="Ttulo1"/>
@@ -2181,7 +2163,7 @@
 </file>
 
 <file path=word/numbering.xml><?xml version="1.0" encoding="utf-8"?>
-<w:numbering xmlns:wpc="http://schemas.microsoft.com/office/word/2010/wordprocessingCanvas" xmlns:cx="http://schemas.microsoft.com/office/drawing/2014/chartex" xmlns:cx1="http://schemas.microsoft.com/office/drawing/2015/9/8/chartex" xmlns:cx2="http://schemas.microsoft.com/office/drawing/2015/10/21/chartex" xmlns:cx3="http://schemas.microsoft.com/office/drawing/2016/5/9/chartex" xmlns:cx4="http://schemas.microsoft.com/office/drawing/2016/5/10/chartex" xmlns:cx5="http://schemas.microsoft.com/office/drawing/2016/5/11/chartex" xmlns:mc="http://schemas.openxmlformats.org/markup-compatibility/2006" xmlns:o="urn:schemas-microsoft-com:office:office" xmlns:r="http://schemas.openxmlformats.org/officeDocument/2006/relationships" xmlns:m="http://schemas.openxmlformats.org/officeDocument/2006/math" xmlns:v="urn:schemas-microsoft-com:vml" xmlns:wp14="http://schemas.microsoft.com/office/word/2010/wordprocessingDrawing" xmlns:wp="http://schemas.openxmlformats.org/drawingml/2006/wordprocessingDrawing" xmlns:w10="urn:schemas-microsoft-com:office:word" xmlns:w="http://schemas.openxmlformats.org/wordprocessingml/2006/main" xmlns:w14="http://schemas.microsoft.com/office/word/2010/wordml" xmlns:w15="http://schemas.microsoft.com/office/word/2012/wordml" xmlns:w16se="http://schemas.microsoft.com/office/word/2015/wordml/symex" xmlns:wpg="http://schemas.microsoft.com/office/word/2010/wordprocessingGroup" xmlns:wpi="http://schemas.microsoft.com/office/word/2010/wordprocessingInk" xmlns:wne="http://schemas.microsoft.com/office/word/2006/wordml" xmlns:wps="http://schemas.microsoft.com/office/word/2010/wordprocessingShape" mc:Ignorable="w14 w15 w16se wp14">
+<w:numbering xmlns:wpc="http://schemas.microsoft.com/office/word/2010/wordprocessingCanvas" xmlns:cx="http://schemas.microsoft.com/office/drawing/2014/chartex" xmlns:cx1="http://schemas.microsoft.com/office/drawing/2015/9/8/chartex" xmlns:cx2="http://schemas.microsoft.com/office/drawing/2015/10/21/chartex" xmlns:cx3="http://schemas.microsoft.com/office/drawing/2016/5/9/chartex" xmlns:cx4="http://schemas.microsoft.com/office/drawing/2016/5/10/chartex" xmlns:cx5="http://schemas.microsoft.com/office/drawing/2016/5/11/chartex" xmlns:cx6="http://schemas.microsoft.com/office/drawing/2016/5/12/chartex" xmlns:cx7="http://schemas.microsoft.com/office/drawing/2016/5/13/chartex" xmlns:cx8="http://schemas.microsoft.com/office/drawing/2016/5/14/chartex" xmlns:mc="http://schemas.openxmlformats.org/markup-compatibility/2006" xmlns:o="urn:schemas-microsoft-com:office:office" xmlns:r="http://schemas.openxmlformats.org/officeDocument/2006/relationships" xmlns:m="http://schemas.openxmlformats.org/officeDocument/2006/math" xmlns:v="urn:schemas-microsoft-com:vml" xmlns:wp14="http://schemas.microsoft.com/office/word/2010/wordprocessingDrawing" xmlns:wp="http://schemas.openxmlformats.org/drawingml/2006/wordprocessingDrawing" xmlns:w10="urn:schemas-microsoft-com:office:word" xmlns:w="http://schemas.openxmlformats.org/wordprocessingml/2006/main" xmlns:w14="http://schemas.microsoft.com/office/word/2010/wordml" xmlns:w15="http://schemas.microsoft.com/office/word/2012/wordml" xmlns:w16se="http://schemas.microsoft.com/office/word/2015/wordml/symex" xmlns:wpg="http://schemas.microsoft.com/office/word/2010/wordprocessingGroup" xmlns:wpi="http://schemas.microsoft.com/office/word/2010/wordprocessingInk" xmlns:wne="http://schemas.microsoft.com/office/word/2006/wordml" xmlns:wps="http://schemas.microsoft.com/office/word/2010/wordprocessingShape" mc:Ignorable="w14 w15 w16se wp14">
   <w:abstractNum w:abstractNumId="0" w15:restartNumberingAfterBreak="0">
     <w:nsid w:val="0E590C53"/>
     <w:multiLevelType w:val="hybridMultilevel"/>
@@ -3752,6 +3734,7 @@
   <w:style w:type="character" w:default="1" w:styleId="Tipodeletrapredefinidodopargrafo">
     <w:name w:val="Default Paragraph Font"/>
     <w:uiPriority w:val="1"/>
+    <w:semiHidden/>
     <w:unhideWhenUsed/>
   </w:style>
   <w:style w:type="table" w:default="1" w:styleId="Tabelanormal">
@@ -4278,7 +4261,7 @@
 </file>
 
 <file path=customXml/itemProps1.xml><?xml version="1.0" encoding="utf-8"?>
-<ds:datastoreItem xmlns:ds="http://schemas.openxmlformats.org/officeDocument/2006/customXml" ds:itemID="{94A9F54B-BB46-42AA-99D1-558921050815}">
+<ds:datastoreItem xmlns:ds="http://schemas.openxmlformats.org/officeDocument/2006/customXml" ds:itemID="{DB4010B7-5FC7-4DFE-AB16-BD671AEFADD0}">
   <ds:schemaRefs>
     <ds:schemaRef ds:uri="http://schemas.openxmlformats.org/officeDocument/2006/bibliography"/>
   </ds:schemaRefs>

</xml_diff>

<commit_message>
completed more assignment for class 4 related to revising the report delivered in class 3
</commit_message>
<xml_diff>
--- a/assignments/class4/IPM_Class3_Revised.docx
+++ b/assignments/class4/IPM_Class3_Revised.docx
@@ -25,7 +25,7 @@
     <w:p>
       <w:pPr>
         <w:spacing w:after="0" w:line="360" w:lineRule="auto"/>
-        <w:ind w:firstLine="708"/>
+        <w:ind w:firstLine="284"/>
         <w:jc w:val="both"/>
         <w:rPr>
           <w:rFonts w:asciiTheme="majorHAnsi" w:hAnsiTheme="majorHAnsi" w:cstheme="majorHAnsi"/>
@@ -35,7 +35,19 @@
         <w:rPr>
           <w:rFonts w:asciiTheme="majorHAnsi" w:hAnsiTheme="majorHAnsi" w:cstheme="majorHAnsi"/>
         </w:rPr>
-        <w:t>No momento de escrita deste relatório o questionário em análise havia obtido oitenta e nove respostas</w:t>
+        <w:t xml:space="preserve">No momento de escrita deste relatório o questionário em análise havia obtido </w:t>
+      </w:r>
+      <w:r>
+        <w:rPr>
+          <w:rFonts w:asciiTheme="majorHAnsi" w:hAnsiTheme="majorHAnsi" w:cstheme="majorHAnsi"/>
+        </w:rPr>
+        <w:t>89</w:t>
+      </w:r>
+      <w:r>
+        <w:rPr>
+          <w:rFonts w:asciiTheme="majorHAnsi" w:hAnsiTheme="majorHAnsi" w:cstheme="majorHAnsi"/>
+        </w:rPr>
+        <w:t xml:space="preserve"> respostas</w:t>
       </w:r>
       <w:r>
         <w:rPr>
@@ -143,7 +155,7 @@
     <w:p>
       <w:pPr>
         <w:spacing w:after="0" w:line="360" w:lineRule="auto"/>
-        <w:ind w:firstLine="708"/>
+        <w:ind w:firstLine="284"/>
         <w:jc w:val="both"/>
         <w:rPr>
           <w:rFonts w:asciiTheme="majorHAnsi" w:hAnsiTheme="majorHAnsi" w:cstheme="majorHAnsi"/>
@@ -184,7 +196,7 @@
           <w:numId w:val="2"/>
         </w:numPr>
         <w:spacing w:after="0" w:line="360" w:lineRule="auto"/>
-        <w:ind w:left="567" w:hanging="567"/>
+        <w:ind w:left="284" w:hanging="284"/>
         <w:jc w:val="both"/>
         <w:rPr>
           <w:rFonts w:asciiTheme="majorHAnsi" w:hAnsiTheme="majorHAnsi" w:cstheme="majorHAnsi"/>
@@ -202,7 +214,7 @@
     <w:p>
       <w:pPr>
         <w:spacing w:after="0" w:line="360" w:lineRule="auto"/>
-        <w:ind w:firstLine="567"/>
+        <w:ind w:firstLine="284"/>
         <w:jc w:val="both"/>
         <w:rPr>
           <w:rFonts w:asciiTheme="majorHAnsi" w:hAnsiTheme="majorHAnsi" w:cstheme="majorHAnsi"/>
@@ -218,7 +230,19 @@
         <w:rPr>
           <w:rFonts w:asciiTheme="majorHAnsi" w:hAnsiTheme="majorHAnsi" w:cstheme="majorHAnsi"/>
         </w:rPr>
-        <w:t xml:space="preserve">encontram-se na faixa etária dos dezoito aos trinta-e-três anos de idade, representando </w:t>
+        <w:t>encontram-se na faix</w:t>
+      </w:r>
+      <w:r>
+        <w:rPr>
+          <w:rFonts w:asciiTheme="majorHAnsi" w:hAnsiTheme="majorHAnsi" w:cstheme="majorHAnsi"/>
+        </w:rPr>
+        <w:t xml:space="preserve">a etária dos dezoito aos trinta e </w:t>
+      </w:r>
+      <w:r>
+        <w:rPr>
+          <w:rFonts w:asciiTheme="majorHAnsi" w:hAnsiTheme="majorHAnsi" w:cstheme="majorHAnsi"/>
+        </w:rPr>
+        <w:t xml:space="preserve">três anos de idade, representando </w:t>
       </w:r>
       <w:r>
         <w:rPr>
@@ -236,7 +260,13 @@
         <w:rPr>
           <w:rFonts w:asciiTheme="majorHAnsi" w:hAnsiTheme="majorHAnsi" w:cstheme="majorHAnsi"/>
         </w:rPr>
-        <w:t>da população. Tem por hábito frequentar</w:t>
+        <w:t>da população. Tê</w:t>
+      </w:r>
+      <w:r>
+        <w:rPr>
+          <w:rFonts w:asciiTheme="majorHAnsi" w:hAnsiTheme="majorHAnsi" w:cstheme="majorHAnsi"/>
+        </w:rPr>
+        <w:t>m por hábito frequentar</w:t>
       </w:r>
       <w:r>
         <w:rPr>
@@ -262,6 +292,7 @@
         </w:rPr>
         <w:t xml:space="preserve">%) e usam dispositivos com tecnologia </w:t>
       </w:r>
+      <w:proofErr w:type="spellStart"/>
       <w:r>
         <w:rPr>
           <w:rFonts w:asciiTheme="majorHAnsi" w:hAnsiTheme="majorHAnsi" w:cstheme="majorHAnsi"/>
@@ -269,6 +300,7 @@
         </w:rPr>
         <w:t>touchscreen</w:t>
       </w:r>
+      <w:proofErr w:type="spellEnd"/>
       <w:r>
         <w:rPr>
           <w:rFonts w:asciiTheme="majorHAnsi" w:hAnsiTheme="majorHAnsi" w:cstheme="majorHAnsi"/>
@@ -325,7 +357,7 @@
           <w:numId w:val="2"/>
         </w:numPr>
         <w:spacing w:after="0" w:line="360" w:lineRule="auto"/>
-        <w:ind w:left="567" w:hanging="567"/>
+        <w:ind w:left="284" w:hanging="284"/>
         <w:jc w:val="both"/>
         <w:rPr>
           <w:rFonts w:asciiTheme="majorHAnsi" w:hAnsiTheme="majorHAnsi" w:cstheme="majorHAnsi"/>
@@ -343,7 +375,7 @@
     <w:p>
       <w:pPr>
         <w:spacing w:after="0" w:line="360" w:lineRule="auto"/>
-        <w:ind w:firstLine="567"/>
+        <w:ind w:firstLine="284"/>
         <w:jc w:val="both"/>
         <w:rPr>
           <w:rFonts w:asciiTheme="majorHAnsi" w:hAnsiTheme="majorHAnsi" w:cstheme="majorHAnsi"/>
@@ -360,7 +392,13 @@
         <w:rPr>
           <w:rFonts w:asciiTheme="majorHAnsi" w:hAnsiTheme="majorHAnsi" w:cstheme="majorHAnsi"/>
         </w:rPr>
-        <w:t>onsultam o menu do restaurante através da ementa</w:t>
+        <w:t>onsulta</w:t>
+      </w:r>
+      <w:r>
+        <w:rPr>
+          <w:rFonts w:asciiTheme="majorHAnsi" w:hAnsiTheme="majorHAnsi" w:cstheme="majorHAnsi"/>
+        </w:rPr>
+        <w:t xml:space="preserve"> o menu do restaurante através da ementa</w:t>
       </w:r>
       <w:r>
         <w:rPr>
@@ -378,19 +416,31 @@
         <w:rPr>
           <w:rFonts w:asciiTheme="majorHAnsi" w:hAnsiTheme="majorHAnsi" w:cstheme="majorHAnsi"/>
         </w:rPr>
-        <w:t xml:space="preserve"> que ocorrem problemas com os seus pedidos, independentemente da natureza, preferem falar com um empregado de</w:t>
-      </w:r>
-      <w:r>
-        <w:rPr>
-          <w:rFonts w:asciiTheme="majorHAnsi" w:hAnsiTheme="majorHAnsi" w:cstheme="majorHAnsi"/>
-        </w:rPr>
-        <w:t xml:space="preserve"> mesa. </w:t>
-      </w:r>
-      <w:r>
-        <w:rPr>
-          <w:rFonts w:asciiTheme="majorHAnsi" w:hAnsiTheme="majorHAnsi" w:cstheme="majorHAnsi"/>
-        </w:rPr>
-        <w:t>Tendo como método de pagamento preferido o cartão de debito ou crédito.</w:t>
+        <w:t xml:space="preserve"> que ocorrem</w:t>
+      </w:r>
+      <w:r>
+        <w:rPr>
+          <w:rFonts w:asciiTheme="majorHAnsi" w:hAnsiTheme="majorHAnsi" w:cstheme="majorHAnsi"/>
+        </w:rPr>
+        <w:t xml:space="preserve"> problemas com os seus pedidos</w:t>
+      </w:r>
+      <w:r>
+        <w:rPr>
+          <w:rFonts w:asciiTheme="majorHAnsi" w:hAnsiTheme="majorHAnsi" w:cstheme="majorHAnsi"/>
+        </w:rPr>
+        <w:t>, preferem falar com um empregado de</w:t>
+      </w:r>
+      <w:r>
+        <w:rPr>
+          <w:rFonts w:asciiTheme="majorHAnsi" w:hAnsiTheme="majorHAnsi" w:cstheme="majorHAnsi"/>
+        </w:rPr>
+        <w:t xml:space="preserve"> mesa, t</w:t>
+      </w:r>
+      <w:r>
+        <w:rPr>
+          <w:rFonts w:asciiTheme="majorHAnsi" w:hAnsiTheme="majorHAnsi" w:cstheme="majorHAnsi"/>
+        </w:rPr>
+        <w:t>endo como método de pagamento preferido o cartão de debito ou crédito.</w:t>
       </w:r>
     </w:p>
     <w:p>
@@ -414,7 +464,7 @@
           <w:numId w:val="2"/>
         </w:numPr>
         <w:spacing w:after="0" w:line="360" w:lineRule="auto"/>
-        <w:ind w:left="567" w:hanging="567"/>
+        <w:ind w:left="284" w:hanging="284"/>
         <w:jc w:val="both"/>
         <w:rPr>
           <w:rFonts w:asciiTheme="majorHAnsi" w:hAnsiTheme="majorHAnsi" w:cstheme="majorHAnsi"/>
@@ -449,7 +499,7 @@
     <w:p>
       <w:pPr>
         <w:spacing w:after="0" w:line="360" w:lineRule="auto"/>
-        <w:ind w:firstLine="567"/>
+        <w:ind w:firstLine="284"/>
         <w:jc w:val="both"/>
         <w:rPr>
           <w:rFonts w:asciiTheme="majorHAnsi" w:hAnsiTheme="majorHAnsi" w:cstheme="majorHAnsi"/>
@@ -477,37 +527,19 @@
         <w:rPr>
           <w:rFonts w:asciiTheme="majorHAnsi" w:hAnsiTheme="majorHAnsi" w:cstheme="majorHAnsi"/>
         </w:rPr>
-        <w:t>as desejadas pelos utilizadores, são elas: avaliar a qualidade do serviço prestado (82%), sugestão automatizada de refeições ou ingredientes (64%), mapas para consulta de pontos de interesse (57%) e requisição de táxi ou Uber (43%).</w:t>
-      </w:r>
-      <w:r>
-        <w:rPr>
-          <w:rFonts w:asciiTheme="majorHAnsi" w:hAnsiTheme="majorHAnsi" w:cstheme="majorHAnsi"/>
-        </w:rPr>
-        <w:t xml:space="preserve"> </w:t>
-      </w:r>
-      <w:r>
-        <w:rPr>
-          <w:rFonts w:asciiTheme="majorHAnsi" w:hAnsiTheme="majorHAnsi" w:cstheme="majorHAnsi"/>
-        </w:rPr>
-        <w:t>Requisição de um táxi ou Uber</w:t>
-      </w:r>
-      <w:r>
-        <w:rPr>
-          <w:rFonts w:asciiTheme="majorHAnsi" w:hAnsiTheme="majorHAnsi" w:cstheme="majorHAnsi"/>
-        </w:rPr>
-        <w:t xml:space="preserve"> (42.7</w:t>
-      </w:r>
-      <w:r>
-        <w:rPr>
-          <w:rFonts w:asciiTheme="majorHAnsi" w:hAnsiTheme="majorHAnsi" w:cstheme="majorHAnsi"/>
-        </w:rPr>
-        <w:t>%)</w:t>
-      </w:r>
-      <w:r>
-        <w:rPr>
-          <w:rFonts w:asciiTheme="majorHAnsi" w:hAnsiTheme="majorHAnsi" w:cstheme="majorHAnsi"/>
-        </w:rPr>
-        <w:t>.</w:t>
+        <w:t>as deseja</w:t>
+      </w:r>
+      <w:r>
+        <w:rPr>
+          <w:rFonts w:asciiTheme="majorHAnsi" w:hAnsiTheme="majorHAnsi" w:cstheme="majorHAnsi"/>
+        </w:rPr>
+        <w:t>das pelos utilizadores</w:t>
+      </w:r>
+      <w:r>
+        <w:rPr>
+          <w:rFonts w:asciiTheme="majorHAnsi" w:hAnsiTheme="majorHAnsi" w:cstheme="majorHAnsi"/>
+        </w:rPr>
+        <w:t>: avaliar a qualidade do serviço prestado (82%), sugestão automatizada de refeições ou ingredientes (64%), mapas para consulta de pontos de interesse (57%) e requisição de táxi ou Uber (43%).</w:t>
       </w:r>
     </w:p>
     <w:p>
@@ -530,7 +562,7 @@
           <w:numId w:val="2"/>
         </w:numPr>
         <w:spacing w:after="0" w:line="360" w:lineRule="auto"/>
-        <w:ind w:left="567" w:hanging="567"/>
+        <w:ind w:left="284" w:hanging="284"/>
         <w:jc w:val="both"/>
         <w:rPr>
           <w:rFonts w:asciiTheme="majorHAnsi" w:hAnsiTheme="majorHAnsi" w:cstheme="majorHAnsi"/>
@@ -548,7 +580,7 @@
     <w:p>
       <w:pPr>
         <w:spacing w:after="0" w:line="360" w:lineRule="auto"/>
-        <w:ind w:firstLine="567"/>
+        <w:ind w:firstLine="284"/>
         <w:jc w:val="both"/>
         <w:rPr>
           <w:rFonts w:asciiTheme="majorHAnsi" w:hAnsiTheme="majorHAnsi" w:cstheme="majorHAnsi"/>
@@ -623,7 +655,7 @@
           <w:numId w:val="2"/>
         </w:numPr>
         <w:spacing w:after="0" w:line="360" w:lineRule="auto"/>
-        <w:ind w:left="567" w:hanging="567"/>
+        <w:ind w:left="284" w:hanging="284"/>
         <w:jc w:val="both"/>
         <w:rPr>
           <w:rFonts w:asciiTheme="majorHAnsi" w:hAnsiTheme="majorHAnsi" w:cstheme="majorHAnsi"/>
@@ -641,7 +673,7 @@
     <w:p>
       <w:pPr>
         <w:spacing w:after="0" w:line="360" w:lineRule="auto"/>
-        <w:ind w:firstLine="567"/>
+        <w:ind w:firstLine="284"/>
         <w:jc w:val="both"/>
         <w:rPr>
           <w:rFonts w:asciiTheme="majorHAnsi" w:hAnsiTheme="majorHAnsi" w:cstheme="majorHAnsi"/>
@@ -698,7 +730,7 @@
           <w:numId w:val="2"/>
         </w:numPr>
         <w:spacing w:after="0" w:line="360" w:lineRule="auto"/>
-        <w:ind w:left="567" w:hanging="567"/>
+        <w:ind w:left="284" w:hanging="284"/>
         <w:jc w:val="both"/>
         <w:rPr>
           <w:rFonts w:asciiTheme="majorHAnsi" w:hAnsiTheme="majorHAnsi" w:cstheme="majorHAnsi"/>
@@ -732,7 +764,7 @@
     <w:p>
       <w:pPr>
         <w:spacing w:after="0" w:line="360" w:lineRule="auto"/>
-        <w:ind w:firstLine="567"/>
+        <w:ind w:firstLine="284"/>
         <w:jc w:val="both"/>
         <w:rPr>
           <w:rFonts w:asciiTheme="majorHAnsi" w:hAnsiTheme="majorHAnsi" w:cstheme="majorHAnsi"/>
@@ -804,26 +836,26 @@
         <w:rPr>
           <w:rFonts w:asciiTheme="majorHAnsi" w:hAnsiTheme="majorHAnsi" w:cstheme="majorHAnsi"/>
         </w:rPr>
-        <w:t xml:space="preserve">penas 17% pergunta a um </w:t>
+        <w:t>penas 17% pergunta a um colaborador.</w:t>
+      </w:r>
+      <w:r>
+        <w:rPr>
+          <w:rFonts w:asciiTheme="majorHAnsi" w:hAnsiTheme="majorHAnsi" w:cstheme="majorHAnsi"/>
+        </w:rPr>
+        <w:t xml:space="preserve"> Conclui-se ainda que 77</w:t>
+      </w:r>
+      <w:r>
+        <w:rPr>
+          <w:rFonts w:asciiTheme="majorHAnsi" w:hAnsiTheme="majorHAnsi" w:cstheme="majorHAnsi"/>
+        </w:rPr>
+        <w:t xml:space="preserve">% dos inquiridos pesquisa como outras pessoas avaliaram o </w:t>
       </w:r>
       <w:r>
         <w:rPr>
           <w:rFonts w:asciiTheme="majorHAnsi" w:hAnsiTheme="majorHAnsi" w:cstheme="majorHAnsi"/>
         </w:rPr>
         <w:lastRenderedPageBreak/>
-        <w:t>colaborador.</w:t>
-      </w:r>
-      <w:r>
-        <w:rPr>
-          <w:rFonts w:asciiTheme="majorHAnsi" w:hAnsiTheme="majorHAnsi" w:cstheme="majorHAnsi"/>
-        </w:rPr>
-        <w:t xml:space="preserve"> Conclui-se ainda que 77</w:t>
-      </w:r>
-      <w:r>
-        <w:rPr>
-          <w:rFonts w:asciiTheme="majorHAnsi" w:hAnsiTheme="majorHAnsi" w:cstheme="majorHAnsi"/>
-        </w:rPr>
-        <w:t>% dos inquiridos pesquisa como outras pessoas avaliaram o estabeleciment</w:t>
+        <w:t>estabeleciment</w:t>
       </w:r>
       <w:r>
         <w:rPr>
@@ -873,7 +905,7 @@
           <w:numId w:val="2"/>
         </w:numPr>
         <w:spacing w:after="0" w:line="360" w:lineRule="auto"/>
-        <w:ind w:left="567" w:hanging="567"/>
+        <w:ind w:left="284" w:hanging="284"/>
         <w:jc w:val="both"/>
         <w:rPr>
           <w:rFonts w:asciiTheme="majorHAnsi" w:hAnsiTheme="majorHAnsi" w:cstheme="majorHAnsi"/>
@@ -891,7 +923,7 @@
     <w:p>
       <w:pPr>
         <w:spacing w:after="0" w:line="360" w:lineRule="auto"/>
-        <w:ind w:firstLine="567"/>
+        <w:ind w:firstLine="284"/>
         <w:jc w:val="both"/>
         <w:rPr>
           <w:rFonts w:asciiTheme="majorHAnsi" w:hAnsiTheme="majorHAnsi" w:cstheme="majorHAnsi"/>
@@ -925,7 +957,13 @@
         <w:rPr>
           <w:rFonts w:asciiTheme="majorHAnsi" w:hAnsiTheme="majorHAnsi" w:cstheme="majorHAnsi"/>
         </w:rPr>
-        <w:t xml:space="preserve">87% dos utilizadores afirmou, </w:t>
+        <w:t>87% dos utilizadores afirmaram</w:t>
+      </w:r>
+      <w:r>
+        <w:rPr>
+          <w:rFonts w:asciiTheme="majorHAnsi" w:hAnsiTheme="majorHAnsi" w:cstheme="majorHAnsi"/>
+        </w:rPr>
+        <w:t xml:space="preserve">, </w:t>
       </w:r>
       <w:r>
         <w:rPr>
@@ -1007,7 +1045,7 @@
           <w:numId w:val="2"/>
         </w:numPr>
         <w:spacing w:after="0" w:line="360" w:lineRule="auto"/>
-        <w:ind w:left="567" w:hanging="567"/>
+        <w:ind w:left="284" w:hanging="284"/>
         <w:jc w:val="both"/>
         <w:rPr>
           <w:rFonts w:asciiTheme="majorHAnsi" w:hAnsiTheme="majorHAnsi" w:cstheme="majorHAnsi"/>
@@ -1041,7 +1079,7 @@
     <w:p>
       <w:pPr>
         <w:spacing w:after="0" w:line="360" w:lineRule="auto"/>
-        <w:ind w:firstLine="567"/>
+        <w:ind w:firstLine="284"/>
         <w:jc w:val="both"/>
         <w:rPr>
           <w:rFonts w:asciiTheme="majorHAnsi" w:hAnsiTheme="majorHAnsi" w:cstheme="majorHAnsi"/>
@@ -1075,7 +1113,13 @@
         <w:rPr>
           <w:rFonts w:asciiTheme="majorHAnsi" w:hAnsiTheme="majorHAnsi" w:cstheme="majorHAnsi"/>
         </w:rPr>
-        <w:t xml:space="preserve">, 87% dos utilizadores obtêm </w:t>
+        <w:t>, 87% dos utilizadores obtêm</w:t>
+      </w:r>
+      <w:r>
+        <w:rPr>
+          <w:rFonts w:asciiTheme="majorHAnsi" w:hAnsiTheme="majorHAnsi" w:cstheme="majorHAnsi"/>
+        </w:rPr>
+        <w:t xml:space="preserve"> </w:t>
       </w:r>
       <w:r>
         <w:rPr>
@@ -1137,7 +1181,13 @@
         <w:rPr>
           <w:rFonts w:asciiTheme="majorHAnsi" w:hAnsiTheme="majorHAnsi" w:cstheme="majorHAnsi"/>
         </w:rPr>
-        <w:t xml:space="preserve"> falam com amigos, c</w:t>
+        <w:t xml:space="preserve"> falam</w:t>
+      </w:r>
+      <w:r>
+        <w:rPr>
+          <w:rFonts w:asciiTheme="majorHAnsi" w:hAnsiTheme="majorHAnsi" w:cstheme="majorHAnsi"/>
+        </w:rPr>
+        <w:t xml:space="preserve"> com amigos, c</w:t>
       </w:r>
       <w:r>
         <w:rPr>
@@ -1165,7 +1215,7 @@
           <w:numId w:val="2"/>
         </w:numPr>
         <w:spacing w:after="0" w:line="360" w:lineRule="auto"/>
-        <w:ind w:left="567" w:hanging="567"/>
+        <w:ind w:left="284" w:hanging="284"/>
         <w:jc w:val="both"/>
         <w:rPr>
           <w:rFonts w:asciiTheme="majorHAnsi" w:hAnsiTheme="majorHAnsi" w:cstheme="majorHAnsi"/>
@@ -1183,7 +1233,7 @@
     <w:p>
       <w:pPr>
         <w:spacing w:after="0" w:line="360" w:lineRule="auto"/>
-        <w:ind w:firstLine="567"/>
+        <w:ind w:firstLine="284"/>
         <w:jc w:val="both"/>
         <w:rPr>
           <w:rFonts w:asciiTheme="majorHAnsi" w:hAnsiTheme="majorHAnsi" w:cstheme="majorHAnsi"/>
@@ -1239,7 +1289,7 @@
           <w:numId w:val="2"/>
         </w:numPr>
         <w:spacing w:after="0" w:line="360" w:lineRule="auto"/>
-        <w:ind w:left="567" w:hanging="567"/>
+        <w:ind w:left="284" w:hanging="284"/>
         <w:jc w:val="both"/>
         <w:rPr>
           <w:rFonts w:asciiTheme="majorHAnsi" w:hAnsiTheme="majorHAnsi" w:cstheme="majorHAnsi"/>
@@ -1257,7 +1307,7 @@
     <w:p>
       <w:pPr>
         <w:spacing w:after="0" w:line="360" w:lineRule="auto"/>
-        <w:ind w:firstLine="567"/>
+        <w:ind w:firstLine="284"/>
         <w:jc w:val="both"/>
         <w:rPr>
           <w:rFonts w:asciiTheme="majorHAnsi" w:hAnsiTheme="majorHAnsi" w:cstheme="majorHAnsi"/>
@@ -1291,7 +1341,67 @@
         <w:rPr>
           <w:rFonts w:asciiTheme="majorHAnsi" w:hAnsiTheme="majorHAnsi" w:cstheme="majorHAnsi"/>
         </w:rPr>
-        <w:t>do para a refeição estar pronta, 53% entre 11 a 20 minuto afirmou estar disposto a esperar entre onze a vinte minutos, 21% acha aceitável esperar entre cinco a dez minutos, 22% não se importa de esperar tempo indefinido e os restantes dizem não esperar mais do que cinco minutos.</w:t>
+        <w:t xml:space="preserve">do para a refeição estar pronta, 53% </w:t>
+      </w:r>
+      <w:r>
+        <w:rPr>
+          <w:rFonts w:asciiTheme="majorHAnsi" w:hAnsiTheme="majorHAnsi" w:cstheme="majorHAnsi"/>
+        </w:rPr>
+        <w:t>afirmaram</w:t>
+      </w:r>
+      <w:r>
+        <w:rPr>
+          <w:rFonts w:asciiTheme="majorHAnsi" w:hAnsiTheme="majorHAnsi" w:cstheme="majorHAnsi"/>
+        </w:rPr>
+        <w:t xml:space="preserve"> estar disposto</w:t>
+      </w:r>
+      <w:r>
+        <w:rPr>
+          <w:rFonts w:asciiTheme="majorHAnsi" w:hAnsiTheme="majorHAnsi" w:cstheme="majorHAnsi"/>
+        </w:rPr>
+        <w:t>s</w:t>
+      </w:r>
+      <w:r>
+        <w:rPr>
+          <w:rFonts w:asciiTheme="majorHAnsi" w:hAnsiTheme="majorHAnsi" w:cstheme="majorHAnsi"/>
+        </w:rPr>
+        <w:t xml:space="preserve"> a esperar entre onze a vinte minutos, 21% acha</w:t>
+      </w:r>
+      <w:r>
+        <w:rPr>
+          <w:rFonts w:asciiTheme="majorHAnsi" w:hAnsiTheme="majorHAnsi" w:cstheme="majorHAnsi"/>
+        </w:rPr>
+        <w:t>m</w:t>
+      </w:r>
+      <w:r>
+        <w:rPr>
+          <w:rFonts w:asciiTheme="majorHAnsi" w:hAnsiTheme="majorHAnsi" w:cstheme="majorHAnsi"/>
+        </w:rPr>
+        <w:t xml:space="preserve"> aceitável esperar entre cinco a dez minutos, 22% não se importa</w:t>
+      </w:r>
+      <w:r>
+        <w:rPr>
+          <w:rFonts w:asciiTheme="majorHAnsi" w:hAnsiTheme="majorHAnsi" w:cstheme="majorHAnsi"/>
+        </w:rPr>
+        <w:t>m</w:t>
+      </w:r>
+      <w:r>
+        <w:rPr>
+          <w:rFonts w:asciiTheme="majorHAnsi" w:hAnsiTheme="majorHAnsi" w:cstheme="majorHAnsi"/>
+        </w:rPr>
+        <w:t xml:space="preserve"> de esperar tempo indefinido</w:t>
+      </w:r>
+      <w:r>
+        <w:rPr>
+          <w:rFonts w:asciiTheme="majorHAnsi" w:hAnsiTheme="majorHAnsi" w:cstheme="majorHAnsi"/>
+        </w:rPr>
+        <w:t>;</w:t>
+      </w:r>
+      <w:r>
+        <w:rPr>
+          <w:rFonts w:asciiTheme="majorHAnsi" w:hAnsiTheme="majorHAnsi" w:cstheme="majorHAnsi"/>
+        </w:rPr>
+        <w:t xml:space="preserve"> os restantes dizem não esperar mais do que cinco minutos.</w:t>
       </w:r>
     </w:p>
     <w:p>
@@ -1314,7 +1424,7 @@
           <w:numId w:val="2"/>
         </w:numPr>
         <w:spacing w:after="0" w:line="360" w:lineRule="auto"/>
-        <w:ind w:left="567" w:hanging="567"/>
+        <w:ind w:left="284" w:hanging="284"/>
         <w:jc w:val="both"/>
         <w:rPr>
           <w:rFonts w:asciiTheme="majorHAnsi" w:hAnsiTheme="majorHAnsi" w:cstheme="majorHAnsi"/>
@@ -1332,7 +1442,7 @@
     <w:p>
       <w:pPr>
         <w:spacing w:after="0" w:line="360" w:lineRule="auto"/>
-        <w:ind w:firstLine="567"/>
+        <w:ind w:firstLine="284"/>
         <w:jc w:val="both"/>
         <w:rPr>
           <w:rFonts w:asciiTheme="majorHAnsi" w:hAnsiTheme="majorHAnsi" w:cstheme="majorHAnsi"/>
@@ -1390,7 +1500,6 @@
     <w:p>
       <w:pPr>
         <w:spacing w:after="0" w:line="360" w:lineRule="auto"/>
-        <w:ind w:firstLine="567"/>
         <w:jc w:val="both"/>
         <w:rPr>
           <w:rFonts w:asciiTheme="majorHAnsi" w:hAnsiTheme="majorHAnsi" w:cstheme="majorHAnsi"/>
@@ -1525,13 +1634,27 @@
         <w:rPr>
           <w:rFonts w:asciiTheme="majorHAnsi" w:hAnsiTheme="majorHAnsi" w:cstheme="majorHAnsi"/>
         </w:rPr>
-        <w:t xml:space="preserve"> pelos utilizadores. São elas: a</w:t>
-      </w:r>
-      <w:r>
-        <w:rPr>
-          <w:rFonts w:asciiTheme="majorHAnsi" w:hAnsiTheme="majorHAnsi" w:cstheme="majorHAnsi"/>
-        </w:rPr>
-        <w:t xml:space="preserve">valiar a qualidade do serviço prestado </w:t>
+        <w:t xml:space="preserve"> pelos utilizadores. São elas: </w:t>
+      </w:r>
+      <w:r>
+        <w:rPr>
+          <w:rFonts w:asciiTheme="majorHAnsi" w:hAnsiTheme="majorHAnsi" w:cstheme="majorHAnsi"/>
+          <w:b/>
+        </w:rPr>
+        <w:t>a</w:t>
+      </w:r>
+      <w:r>
+        <w:rPr>
+          <w:rFonts w:asciiTheme="majorHAnsi" w:hAnsiTheme="majorHAnsi" w:cstheme="majorHAnsi"/>
+          <w:b/>
+        </w:rPr>
+        <w:t>valiar a qualidade do serviço prestado</w:t>
+      </w:r>
+      <w:r>
+        <w:rPr>
+          <w:rFonts w:asciiTheme="majorHAnsi" w:hAnsiTheme="majorHAnsi" w:cstheme="majorHAnsi"/>
+        </w:rPr>
+        <w:t xml:space="preserve"> </w:t>
       </w:r>
       <w:r>
         <w:rPr>
@@ -1554,8 +1677,15 @@
       <w:r>
         <w:rPr>
           <w:rFonts w:asciiTheme="majorHAnsi" w:hAnsiTheme="majorHAnsi" w:cstheme="majorHAnsi"/>
-        </w:rPr>
-        <w:t>Sugestão automatizada de refeições ou ingredientes complementares (64%);</w:t>
+          <w:b/>
+        </w:rPr>
+        <w:t>Sugestão automatizada de refeições ou ingredientes complementares</w:t>
+      </w:r>
+      <w:r>
+        <w:rPr>
+          <w:rFonts w:asciiTheme="majorHAnsi" w:hAnsiTheme="majorHAnsi" w:cstheme="majorHAnsi"/>
+        </w:rPr>
+        <w:t xml:space="preserve"> (64%);</w:t>
       </w:r>
       <w:r>
         <w:rPr>
@@ -1566,14 +1696,22 @@
       <w:r>
         <w:rPr>
           <w:rFonts w:asciiTheme="majorHAnsi" w:hAnsiTheme="majorHAnsi" w:cstheme="majorHAnsi"/>
+          <w:b/>
         </w:rPr>
         <w:t>Mapas para a consulta de pontos de interesse p</w:t>
       </w:r>
       <w:r>
         <w:rPr>
           <w:rFonts w:asciiTheme="majorHAnsi" w:hAnsiTheme="majorHAnsi" w:cstheme="majorHAnsi"/>
-        </w:rPr>
-        <w:t>róximos ao estabelecimento (57</w:t>
+          <w:b/>
+        </w:rPr>
+        <w:t>róximos ao estabelecimento</w:t>
+      </w:r>
+      <w:r>
+        <w:rPr>
+          <w:rFonts w:asciiTheme="majorHAnsi" w:hAnsiTheme="majorHAnsi" w:cstheme="majorHAnsi"/>
+        </w:rPr>
+        <w:t xml:space="preserve"> (57</w:t>
       </w:r>
       <w:r>
         <w:rPr>
@@ -1591,7 +1729,13 @@
         <w:rPr>
           <w:rFonts w:asciiTheme="majorHAnsi" w:hAnsiTheme="majorHAnsi" w:cstheme="majorHAnsi"/>
         </w:rPr>
-        <w:t>Requisição de um táxi ou Uber (42%);</w:t>
+        <w:t>Requisição de um táxi ou Uber</w:t>
+      </w:r>
+      <w:r>
+        <w:rPr>
+          <w:rFonts w:asciiTheme="majorHAnsi" w:hAnsiTheme="majorHAnsi" w:cstheme="majorHAnsi"/>
+        </w:rPr>
+        <w:t xml:space="preserve"> (42%);</w:t>
       </w:r>
       <w:r>
         <w:rPr>
@@ -1726,124 +1870,124 @@
     <w:p>
       <w:pPr>
         <w:spacing w:after="0" w:line="360" w:lineRule="auto"/>
-        <w:ind w:firstLine="708"/>
+        <w:ind w:firstLine="284"/>
         <w:jc w:val="both"/>
         <w:rPr>
           <w:rFonts w:asciiTheme="majorHAnsi" w:hAnsiTheme="majorHAnsi" w:cstheme="majorHAnsi"/>
+        </w:rPr>
+      </w:pPr>
+      <w:r>
+        <w:rPr>
+          <w:rFonts w:asciiTheme="majorHAnsi" w:hAnsiTheme="majorHAnsi" w:cstheme="majorHAnsi"/>
+        </w:rPr>
+        <w:t xml:space="preserve">Quando a refeição do Sr. João chegou à mesa, a </w:t>
+      </w:r>
+      <w:r>
+        <w:rPr>
+          <w:rFonts w:asciiTheme="majorHAnsi" w:hAnsiTheme="majorHAnsi" w:cstheme="majorHAnsi"/>
+        </w:rPr>
+        <w:t>pizza</w:t>
+      </w:r>
+      <w:r>
+        <w:rPr>
+          <w:rFonts w:asciiTheme="majorHAnsi" w:hAnsiTheme="majorHAnsi" w:cstheme="majorHAnsi"/>
+        </w:rPr>
+        <w:t xml:space="preserve"> já estava fria</w:t>
+      </w:r>
+      <w:r>
+        <w:rPr>
+          <w:rFonts w:asciiTheme="majorHAnsi" w:hAnsiTheme="majorHAnsi" w:cstheme="majorHAnsi"/>
+        </w:rPr>
+        <w:t>. O</w:t>
+      </w:r>
+      <w:r>
+        <w:rPr>
+          <w:rFonts w:asciiTheme="majorHAnsi" w:hAnsiTheme="majorHAnsi" w:cstheme="majorHAnsi"/>
+        </w:rPr>
+        <w:t xml:space="preserve"> Sr. João</w:t>
+      </w:r>
+      <w:r>
+        <w:rPr>
+          <w:rFonts w:asciiTheme="majorHAnsi" w:hAnsiTheme="majorHAnsi" w:cstheme="majorHAnsi"/>
+        </w:rPr>
+        <w:t>, mostrou-se descontente. Tal situação foi detetada por sensores de reconhecimento facial e de</w:t>
+      </w:r>
+      <w:r>
+        <w:rPr>
+          <w:rFonts w:asciiTheme="majorHAnsi" w:hAnsiTheme="majorHAnsi" w:cstheme="majorHAnsi"/>
+        </w:rPr>
+        <w:t xml:space="preserve"> temperatura</w:t>
+      </w:r>
+      <w:r>
+        <w:rPr>
+          <w:rFonts w:asciiTheme="majorHAnsi" w:hAnsiTheme="majorHAnsi" w:cstheme="majorHAnsi"/>
+        </w:rPr>
+        <w:t xml:space="preserve">. </w:t>
+      </w:r>
+      <w:r>
+        <w:rPr>
+          <w:rFonts w:asciiTheme="majorHAnsi" w:hAnsiTheme="majorHAnsi" w:cstheme="majorHAnsi"/>
+        </w:rPr>
+        <w:t xml:space="preserve">Imediatamente o cliente foi inquirido se </w:t>
+      </w:r>
+      <w:r>
+        <w:rPr>
+          <w:rFonts w:asciiTheme="majorHAnsi" w:hAnsiTheme="majorHAnsi" w:cstheme="majorHAnsi"/>
+        </w:rPr>
+        <w:t>gostaria</w:t>
+      </w:r>
+      <w:r>
+        <w:rPr>
+          <w:rFonts w:asciiTheme="majorHAnsi" w:hAnsiTheme="majorHAnsi" w:cstheme="majorHAnsi"/>
+        </w:rPr>
+        <w:t xml:space="preserve"> que fosse preparada outra refeição. </w:t>
+      </w:r>
+      <w:r>
+        <w:rPr>
+          <w:rFonts w:asciiTheme="majorHAnsi" w:hAnsiTheme="majorHAnsi" w:cstheme="majorHAnsi"/>
+        </w:rPr>
+        <w:t xml:space="preserve">Em caso negativo no </w:t>
+      </w:r>
+      <w:r>
+        <w:rPr>
+          <w:rFonts w:asciiTheme="majorHAnsi" w:hAnsiTheme="majorHAnsi" w:cstheme="majorHAnsi"/>
+        </w:rPr>
+        <w:t xml:space="preserve">caso de ser escolhido a última opção, é solicitado ao cliente um </w:t>
+      </w:r>
+      <w:r>
+        <w:rPr>
+          <w:rFonts w:asciiTheme="majorHAnsi" w:hAnsiTheme="majorHAnsi" w:cstheme="majorHAnsi"/>
+          <w:i/>
+        </w:rPr>
+        <w:t>rating</w:t>
+      </w:r>
+      <w:r>
+        <w:rPr>
+          <w:rFonts w:asciiTheme="majorHAnsi" w:hAnsiTheme="majorHAnsi" w:cstheme="majorHAnsi"/>
+        </w:rPr>
+        <w:t xml:space="preserve"> da refeição,</w:t>
+      </w:r>
+      <w:r>
+        <w:rPr>
+          <w:rFonts w:asciiTheme="majorHAnsi" w:hAnsiTheme="majorHAnsi" w:cstheme="majorHAnsi"/>
+        </w:rPr>
+        <w:t xml:space="preserve"> com um capo para descrição do sucedido e</w:t>
+      </w:r>
+      <w:r>
+        <w:rPr>
+          <w:rFonts w:asciiTheme="majorHAnsi" w:hAnsiTheme="majorHAnsi" w:cstheme="majorHAnsi"/>
+        </w:rPr>
+        <w:t xml:space="preserve"> um pedido de desculpas.</w:t>
+      </w:r>
+    </w:p>
+    <w:p>
+      <w:pPr>
+        <w:spacing w:after="0" w:line="360" w:lineRule="auto"/>
+        <w:ind w:firstLine="284"/>
+        <w:jc w:val="both"/>
+        <w:rPr>
+          <w:rFonts w:asciiTheme="majorHAnsi" w:hAnsiTheme="majorHAnsi" w:cstheme="majorHAnsi"/>
           <w:u w:val="single"/>
-        </w:rPr>
-      </w:pPr>
-      <w:r>
-        <w:rPr>
-          <w:rFonts w:asciiTheme="majorHAnsi" w:hAnsiTheme="majorHAnsi" w:cstheme="majorHAnsi"/>
-        </w:rPr>
-        <w:t xml:space="preserve">Quando a refeição do Sr. João chegou à mesa, a </w:t>
-      </w:r>
-      <w:r>
-        <w:rPr>
-          <w:rFonts w:asciiTheme="majorHAnsi" w:hAnsiTheme="majorHAnsi" w:cstheme="majorHAnsi"/>
-        </w:rPr>
-        <w:t>pizza</w:t>
-      </w:r>
-      <w:r>
-        <w:rPr>
-          <w:rFonts w:asciiTheme="majorHAnsi" w:hAnsiTheme="majorHAnsi" w:cstheme="majorHAnsi"/>
-        </w:rPr>
-        <w:t xml:space="preserve"> já estava fria</w:t>
-      </w:r>
-      <w:r>
-        <w:rPr>
-          <w:rFonts w:asciiTheme="majorHAnsi" w:hAnsiTheme="majorHAnsi" w:cstheme="majorHAnsi"/>
-        </w:rPr>
-        <w:t>. O</w:t>
-      </w:r>
-      <w:r>
-        <w:rPr>
-          <w:rFonts w:asciiTheme="majorHAnsi" w:hAnsiTheme="majorHAnsi" w:cstheme="majorHAnsi"/>
-        </w:rPr>
-        <w:t xml:space="preserve"> Sr. João</w:t>
-      </w:r>
-      <w:r>
-        <w:rPr>
-          <w:rFonts w:asciiTheme="majorHAnsi" w:hAnsiTheme="majorHAnsi" w:cstheme="majorHAnsi"/>
-        </w:rPr>
-        <w:t>, mostrou-se descontente. Tal situação foi detetada por sensores de reconhecimento facial e de</w:t>
-      </w:r>
-      <w:r>
-        <w:rPr>
-          <w:rFonts w:asciiTheme="majorHAnsi" w:hAnsiTheme="majorHAnsi" w:cstheme="majorHAnsi"/>
-        </w:rPr>
-        <w:t xml:space="preserve"> temperatura</w:t>
-      </w:r>
-      <w:r>
-        <w:rPr>
-          <w:rFonts w:asciiTheme="majorHAnsi" w:hAnsiTheme="majorHAnsi" w:cstheme="majorHAnsi"/>
-        </w:rPr>
-        <w:t xml:space="preserve">. </w:t>
-      </w:r>
-      <w:r>
-        <w:rPr>
-          <w:rFonts w:asciiTheme="majorHAnsi" w:hAnsiTheme="majorHAnsi" w:cstheme="majorHAnsi"/>
-        </w:rPr>
-        <w:t xml:space="preserve">Imediatamente o cliente foi inquirido se </w:t>
-      </w:r>
-      <w:r>
-        <w:rPr>
-          <w:rFonts w:asciiTheme="majorHAnsi" w:hAnsiTheme="majorHAnsi" w:cstheme="majorHAnsi"/>
-        </w:rPr>
-        <w:t>gostaria</w:t>
-      </w:r>
-      <w:r>
-        <w:rPr>
-          <w:rFonts w:asciiTheme="majorHAnsi" w:hAnsiTheme="majorHAnsi" w:cstheme="majorHAnsi"/>
-        </w:rPr>
-        <w:t xml:space="preserve"> que fosse preparada outra refeição. </w:t>
-      </w:r>
-      <w:r>
-        <w:rPr>
-          <w:rFonts w:asciiTheme="majorHAnsi" w:hAnsiTheme="majorHAnsi" w:cstheme="majorHAnsi"/>
-        </w:rPr>
-        <w:t xml:space="preserve">Em caso negativo no </w:t>
-      </w:r>
-      <w:r>
-        <w:rPr>
-          <w:rFonts w:asciiTheme="majorHAnsi" w:hAnsiTheme="majorHAnsi" w:cstheme="majorHAnsi"/>
-        </w:rPr>
-        <w:t xml:space="preserve">caso de ser escolhido a última opção, é solicitado ao cliente um </w:t>
-      </w:r>
-      <w:r>
-        <w:rPr>
-          <w:rFonts w:asciiTheme="majorHAnsi" w:hAnsiTheme="majorHAnsi" w:cstheme="majorHAnsi"/>
-          <w:i/>
-        </w:rPr>
-        <w:t>rating</w:t>
-      </w:r>
-      <w:r>
-        <w:rPr>
-          <w:rFonts w:asciiTheme="majorHAnsi" w:hAnsiTheme="majorHAnsi" w:cstheme="majorHAnsi"/>
-        </w:rPr>
-        <w:t xml:space="preserve"> da refeição,</w:t>
-      </w:r>
-      <w:r>
-        <w:rPr>
-          <w:rFonts w:asciiTheme="majorHAnsi" w:hAnsiTheme="majorHAnsi" w:cstheme="majorHAnsi"/>
-        </w:rPr>
-        <w:t xml:space="preserve"> com um capo para descrição do sucedido e</w:t>
-      </w:r>
-      <w:r>
-        <w:rPr>
-          <w:rFonts w:asciiTheme="majorHAnsi" w:hAnsiTheme="majorHAnsi" w:cstheme="majorHAnsi"/>
-        </w:rPr>
-        <w:t xml:space="preserve"> um pedido de desculpas.</w:t>
-      </w:r>
-    </w:p>
-    <w:p>
-      <w:pPr>
-        <w:spacing w:after="0" w:line="360" w:lineRule="auto"/>
-        <w:jc w:val="both"/>
-        <w:rPr>
-          <w:rFonts w:asciiTheme="majorHAnsi" w:hAnsiTheme="majorHAnsi" w:cstheme="majorHAnsi"/>
-          <w:b/>
         </w:rPr>
       </w:pPr>
     </w:p>
@@ -1872,8 +2016,8 @@
     </w:p>
     <w:p>
       <w:pPr>
-        <w:spacing w:line="360" w:lineRule="auto"/>
-        <w:ind w:firstLine="708"/>
+        <w:spacing w:after="0" w:line="360" w:lineRule="auto"/>
+        <w:ind w:firstLine="284"/>
         <w:jc w:val="both"/>
         <w:rPr>
           <w:rFonts w:asciiTheme="majorHAnsi" w:hAnsiTheme="majorHAnsi"/>
@@ -1883,123 +2027,53 @@
         <w:rPr>
           <w:rFonts w:asciiTheme="majorHAnsi" w:hAnsiTheme="majorHAnsi"/>
         </w:rPr>
-        <w:t xml:space="preserve">Entretanto noutra mesa </w:t>
-      </w:r>
+        <w:t xml:space="preserve">O Luís, um novo cliente da </w:t>
+      </w:r>
+      <w:proofErr w:type="spellStart"/>
       <w:r>
         <w:rPr>
           <w:rFonts w:asciiTheme="majorHAnsi" w:hAnsiTheme="majorHAnsi"/>
         </w:rPr>
-        <w:t>um casal muito culto, espera p</w:t>
-      </w:r>
+        <w:t>Paradizia</w:t>
+      </w:r>
+      <w:proofErr w:type="spellEnd"/>
       <w:r>
         <w:rPr>
           <w:rFonts w:asciiTheme="majorHAnsi" w:hAnsiTheme="majorHAnsi"/>
         </w:rPr>
-        <w:t>ela sua refeição</w:t>
-      </w:r>
-      <w:r>
-        <w:rPr>
-          <w:rFonts w:asciiTheme="majorHAnsi" w:hAnsiTheme="majorHAnsi"/>
-        </w:rPr>
-        <w:t>. Como era o primeiro domingo do mês a Sra. Isabel disse ao seu</w:t>
-      </w:r>
-      <w:r>
-        <w:rPr>
-          <w:rFonts w:asciiTheme="majorHAnsi" w:hAnsiTheme="majorHAnsi"/>
-        </w:rPr>
-        <w:t xml:space="preserve"> marido</w:t>
-      </w:r>
-      <w:r>
-        <w:rPr>
-          <w:rFonts w:asciiTheme="majorHAnsi" w:hAnsiTheme="majorHAnsi"/>
-        </w:rPr>
-        <w:t xml:space="preserve">, que gostaria de </w:t>
-      </w:r>
-      <w:r>
-        <w:rPr>
-          <w:rFonts w:asciiTheme="majorHAnsi" w:hAnsiTheme="majorHAnsi"/>
-        </w:rPr>
-        <w:t xml:space="preserve">visitar um museu. </w:t>
-      </w:r>
-      <w:r>
-        <w:rPr>
-          <w:rFonts w:asciiTheme="majorHAnsi" w:hAnsiTheme="majorHAnsi"/>
-        </w:rPr>
-        <w:t>A mesa através do seu microfone direcional, ao processar a palavra</w:t>
-      </w:r>
-      <w:r>
-        <w:rPr>
-          <w:rFonts w:asciiTheme="majorHAnsi" w:hAnsiTheme="majorHAnsi"/>
-        </w:rPr>
-        <w:t xml:space="preserve"> museu e visitar, inquere a utilizadora se gostaria que lhe fossem apresentados </w:t>
-      </w:r>
-      <w:r>
-        <w:rPr>
-          <w:rFonts w:asciiTheme="majorHAnsi" w:hAnsiTheme="majorHAnsi"/>
-        </w:rPr>
-        <w:t xml:space="preserve">museus nas proximidades. Curiosa, a Sra. Isabel responde afirmativamente, por voz ou clicando no devido botão. </w:t>
-      </w:r>
-      <w:r>
-        <w:rPr>
-          <w:rFonts w:asciiTheme="majorHAnsi" w:hAnsiTheme="majorHAnsi"/>
-        </w:rPr>
-        <w:t xml:space="preserve">A </w:t>
-      </w:r>
-      <w:r>
-        <w:rPr>
-          <w:rFonts w:asciiTheme="majorHAnsi" w:hAnsiTheme="majorHAnsi"/>
-        </w:rPr>
-        <w:t xml:space="preserve">mesa apresenta o mapa da zona, recorrendo à API da </w:t>
-      </w:r>
+        <w:t xml:space="preserve">, que se faz acompanhar do seu colega de faculdade Mário, que é cliente habitual. Após selecionar a massa e molho base, o sistema apresenta uma variedade de sugestões baseadas nas escolhas de outros clientes cuja base é a frequência de visita. O João não gosta de nenhuma das soluções e pretende escolher todos os ingredientes por conta própria, caso em que a </w:t>
+      </w:r>
+      <w:proofErr w:type="spellStart"/>
       <w:r>
         <w:rPr>
           <w:rFonts w:asciiTheme="majorHAnsi" w:hAnsiTheme="majorHAnsi"/>
           <w:i/>
         </w:rPr>
-        <w:t>Google-maps</w:t>
-      </w:r>
+        <w:t>frame</w:t>
+      </w:r>
+      <w:proofErr w:type="spellEnd"/>
       <w:r>
         <w:rPr>
           <w:rFonts w:asciiTheme="majorHAnsi" w:hAnsiTheme="majorHAnsi"/>
         </w:rPr>
-        <w:t>, com todos os museus destacados. A Sra. Isa</w:t>
+        <w:t xml:space="preserve"> de sugestões desaparece. Simultaneamente o Mário também decidiu pedir uma pizza personalizada, tendo uma lista de sugestões baseada nas suas últimas visitas. Contudo, o Mário gostaria de experimentar algo novo. A mesa reconhece esta intenção e faz as suas sugestões com base nos ingredientes que o Má</w:t>
       </w:r>
       <w:r>
         <w:rPr>
           <w:rFonts w:asciiTheme="majorHAnsi" w:hAnsiTheme="majorHAnsi"/>
         </w:rPr>
-        <w:t xml:space="preserve">bel partilha depois a sua zona de interação </w:t>
-      </w:r>
-      <w:r>
+        <w:t>rio não tem por hábito escolher.</w:t>
+      </w:r>
+    </w:p>
+    <w:p>
+      <w:pPr>
+        <w:spacing w:after="0" w:line="360" w:lineRule="auto"/>
+        <w:ind w:firstLine="284"/>
+        <w:jc w:val="both"/>
         <w:rPr>
           <w:rFonts w:asciiTheme="majorHAnsi" w:hAnsiTheme="majorHAnsi"/>
         </w:rPr>
-        <w:t xml:space="preserve">com o Sr. Carlos, permitindo que este veja os museus para </w:t>
-      </w:r>
-      <w:r>
-        <w:rPr>
-          <w:rFonts w:asciiTheme="majorHAnsi" w:hAnsiTheme="majorHAnsi"/>
-        </w:rPr>
-        <w:t>que</w:t>
-      </w:r>
-      <w:r>
-        <w:rPr>
-          <w:rFonts w:asciiTheme="majorHAnsi" w:hAnsiTheme="majorHAnsi"/>
-        </w:rPr>
-        <w:t xml:space="preserve"> a Sra. Isabel </w:t>
-      </w:r>
-      <w:r>
-        <w:rPr>
-          <w:rFonts w:asciiTheme="majorHAnsi" w:hAnsiTheme="majorHAnsi"/>
-        </w:rPr>
-        <w:t>marca como interessantes</w:t>
-      </w:r>
-      <w:r>
-        <w:rPr>
-          <w:rFonts w:asciiTheme="majorHAnsi" w:hAnsiTheme="majorHAnsi"/>
-        </w:rPr>
-        <w:t>.</w:t>
-      </w:r>
+      </w:pPr>
     </w:p>
     <w:p>
       <w:pPr>
@@ -2027,51 +2101,153 @@
     <w:p>
       <w:pPr>
         <w:spacing w:line="360" w:lineRule="auto"/>
+        <w:ind w:firstLine="284"/>
+        <w:jc w:val="both"/>
+        <w:rPr>
+          <w:rFonts w:asciiTheme="majorHAnsi" w:hAnsiTheme="majorHAnsi"/>
+        </w:rPr>
+      </w:pPr>
+      <w:r>
+        <w:rPr>
+          <w:rFonts w:asciiTheme="majorHAnsi" w:hAnsiTheme="majorHAnsi"/>
+        </w:rPr>
+        <w:t>Entreta</w:t>
+      </w:r>
+      <w:bookmarkStart w:id="0" w:name="_GoBack"/>
+      <w:bookmarkEnd w:id="0"/>
+      <w:r>
+        <w:rPr>
+          <w:rFonts w:asciiTheme="majorHAnsi" w:hAnsiTheme="majorHAnsi"/>
+        </w:rPr>
+        <w:t xml:space="preserve">nto noutra mesa </w:t>
+      </w:r>
+      <w:r>
+        <w:rPr>
+          <w:rFonts w:asciiTheme="majorHAnsi" w:hAnsiTheme="majorHAnsi"/>
+        </w:rPr>
+        <w:t>um casal muito culto, espera p</w:t>
+      </w:r>
+      <w:r>
+        <w:rPr>
+          <w:rFonts w:asciiTheme="majorHAnsi" w:hAnsiTheme="majorHAnsi"/>
+        </w:rPr>
+        <w:t>ela sua refeição</w:t>
+      </w:r>
+      <w:r>
+        <w:rPr>
+          <w:rFonts w:asciiTheme="majorHAnsi" w:hAnsiTheme="majorHAnsi"/>
+        </w:rPr>
+        <w:t>. Como era o primeiro domingo do mês a Sra. Isabel disse ao seu</w:t>
+      </w:r>
+      <w:r>
+        <w:rPr>
+          <w:rFonts w:asciiTheme="majorHAnsi" w:hAnsiTheme="majorHAnsi"/>
+        </w:rPr>
+        <w:t xml:space="preserve"> marido</w:t>
+      </w:r>
+      <w:r>
+        <w:rPr>
+          <w:rFonts w:asciiTheme="majorHAnsi" w:hAnsiTheme="majorHAnsi"/>
+        </w:rPr>
+        <w:t xml:space="preserve">, que gostaria de </w:t>
+      </w:r>
+      <w:r>
+        <w:rPr>
+          <w:rFonts w:asciiTheme="majorHAnsi" w:hAnsiTheme="majorHAnsi"/>
+        </w:rPr>
+        <w:t xml:space="preserve">visitar um museu. </w:t>
+      </w:r>
+      <w:r>
+        <w:rPr>
+          <w:rFonts w:asciiTheme="majorHAnsi" w:hAnsiTheme="majorHAnsi"/>
+        </w:rPr>
+        <w:t>A mesa através do seu microfone direcional, ao processar a palavra</w:t>
+      </w:r>
+      <w:r>
+        <w:rPr>
+          <w:rFonts w:asciiTheme="majorHAnsi" w:hAnsiTheme="majorHAnsi"/>
+        </w:rPr>
+        <w:t xml:space="preserve"> museu e visitar, inquere a utilizadora se gostaria que lhe fossem apresentados </w:t>
+      </w:r>
+      <w:r>
+        <w:rPr>
+          <w:rFonts w:asciiTheme="majorHAnsi" w:hAnsiTheme="majorHAnsi"/>
+        </w:rPr>
+        <w:t xml:space="preserve">museus nas proximidades. Curiosa, a Sra. Isabel responde afirmativamente, por voz ou clicando no devido botão. </w:t>
+      </w:r>
+      <w:r>
+        <w:rPr>
+          <w:rFonts w:asciiTheme="majorHAnsi" w:hAnsiTheme="majorHAnsi"/>
+        </w:rPr>
+        <w:t xml:space="preserve">A </w:t>
+      </w:r>
+      <w:r>
+        <w:rPr>
+          <w:rFonts w:asciiTheme="majorHAnsi" w:hAnsiTheme="majorHAnsi"/>
+        </w:rPr>
+        <w:t xml:space="preserve">mesa apresenta o mapa da zona, recorrendo à API da </w:t>
+      </w:r>
+      <w:proofErr w:type="spellStart"/>
+      <w:r>
+        <w:rPr>
+          <w:rFonts w:asciiTheme="majorHAnsi" w:hAnsiTheme="majorHAnsi"/>
+          <w:i/>
+        </w:rPr>
+        <w:t>Google-maps</w:t>
+      </w:r>
+      <w:proofErr w:type="spellEnd"/>
+      <w:r>
+        <w:rPr>
+          <w:rFonts w:asciiTheme="majorHAnsi" w:hAnsiTheme="majorHAnsi"/>
+        </w:rPr>
+        <w:t>, com todos os museus destacados. A Sra. Isa</w:t>
+      </w:r>
+      <w:r>
+        <w:rPr>
+          <w:rFonts w:asciiTheme="majorHAnsi" w:hAnsiTheme="majorHAnsi"/>
+        </w:rPr>
+        <w:t xml:space="preserve">bel partilha depois a sua zona de interação </w:t>
+      </w:r>
+      <w:r>
+        <w:rPr>
+          <w:rFonts w:asciiTheme="majorHAnsi" w:hAnsiTheme="majorHAnsi"/>
+        </w:rPr>
+        <w:t xml:space="preserve">com o Sr. Carlos, permitindo que este veja os museus para </w:t>
+      </w:r>
+      <w:r>
+        <w:rPr>
+          <w:rFonts w:asciiTheme="majorHAnsi" w:hAnsiTheme="majorHAnsi"/>
+        </w:rPr>
+        <w:t>que</w:t>
+      </w:r>
+      <w:r>
+        <w:rPr>
+          <w:rFonts w:asciiTheme="majorHAnsi" w:hAnsiTheme="majorHAnsi"/>
+        </w:rPr>
+        <w:t xml:space="preserve"> a Sra. Isabel </w:t>
+      </w:r>
+      <w:r>
+        <w:rPr>
+          <w:rFonts w:asciiTheme="majorHAnsi" w:hAnsiTheme="majorHAnsi"/>
+        </w:rPr>
+        <w:t>marca como interessantes</w:t>
+      </w:r>
+      <w:r>
+        <w:rPr>
+          <w:rFonts w:asciiTheme="majorHAnsi" w:hAnsiTheme="majorHAnsi"/>
+        </w:rPr>
+        <w:t>.</w:t>
+      </w:r>
+    </w:p>
+    <w:p>
+      <w:pPr>
+        <w:spacing w:line="360" w:lineRule="auto"/>
         <w:ind w:firstLine="708"/>
         <w:jc w:val="both"/>
         <w:rPr>
           <w:rFonts w:asciiTheme="majorHAnsi" w:hAnsiTheme="majorHAnsi"/>
         </w:rPr>
       </w:pPr>
-      <w:r>
-        <w:rPr>
-          <w:rFonts w:asciiTheme="majorHAnsi" w:hAnsiTheme="majorHAnsi"/>
-        </w:rPr>
-        <w:t>O</w:t>
-      </w:r>
-      <w:bookmarkStart w:id="0" w:name="_GoBack"/>
-      <w:bookmarkEnd w:id="0"/>
-      <w:r>
-        <w:rPr>
-          <w:rFonts w:asciiTheme="majorHAnsi" w:hAnsiTheme="majorHAnsi"/>
-        </w:rPr>
-        <w:t xml:space="preserve"> </w:t>
-      </w:r>
-      <w:r>
-        <w:rPr>
-          <w:rFonts w:asciiTheme="majorHAnsi" w:hAnsiTheme="majorHAnsi"/>
-        </w:rPr>
-        <w:t>Luís</w:t>
-      </w:r>
-      <w:r>
-        <w:rPr>
-          <w:rFonts w:asciiTheme="majorHAnsi" w:hAnsiTheme="majorHAnsi"/>
-        </w:rPr>
-        <w:t xml:space="preserve">, um novo cliente da Paradizia, que se faz acompanhar do seu colega de faculdade Mário, que é cliente habitual. Após selecionar a massa e molho base, o sistema apresenta uma variedade de sugestões baseadas nas escolhas de outros clientes cuja base é a frequência de visita. O João não gosta de nenhuma das soluções e pretende escolher todos os ingredientes por conta própria, caso em que a </w:t>
-      </w:r>
-      <w:r>
-        <w:rPr>
-          <w:rFonts w:asciiTheme="majorHAnsi" w:hAnsiTheme="majorHAnsi"/>
-          <w:i/>
-        </w:rPr>
-        <w:t>frame</w:t>
-      </w:r>
-      <w:r>
-        <w:rPr>
-          <w:rFonts w:asciiTheme="majorHAnsi" w:hAnsiTheme="majorHAnsi"/>
-        </w:rPr>
-        <w:t xml:space="preserve"> de sugestões desaparece. Simultaneamente o Mário também decidiu pedir uma pizza personalizada, tendo uma lista de sugestões baseada nas suas últimas visitas. Contudo, o Mário gostaria de experimentar algo novo. A mesa reconhece esta intenção e faz as suas sugestões com base nos ingredientes que o Mário não tem por hábito escolher.</w:t>
-      </w:r>
     </w:p>
     <w:sectPr>
       <w:headerReference w:type="default" r:id="rId9"/>
@@ -4261,7 +4437,7 @@
 </file>
 
 <file path=customXml/itemProps1.xml><?xml version="1.0" encoding="utf-8"?>
-<ds:datastoreItem xmlns:ds="http://schemas.openxmlformats.org/officeDocument/2006/customXml" ds:itemID="{DB4010B7-5FC7-4DFE-AB16-BD671AEFADD0}">
+<ds:datastoreItem xmlns:ds="http://schemas.openxmlformats.org/officeDocument/2006/customXml" ds:itemID="{DBF3A786-F8BF-4C01-A023-A887A786D471}">
   <ds:schemaRefs>
     <ds:schemaRef ds:uri="http://schemas.openxmlformats.org/officeDocument/2006/bibliography"/>
   </ds:schemaRefs>

</xml_diff>

<commit_message>
continued revising the report delivered in class 3
</commit_message>
<xml_diff>
--- a/assignments/class4/IPM_Class3_Revised.docx
+++ b/assignments/class4/IPM_Class3_Revised.docx
@@ -2004,12 +2004,14 @@
         <w:rPr>
           <w:rFonts w:asciiTheme="majorHAnsi" w:hAnsiTheme="majorHAnsi" w:cstheme="majorHAnsi"/>
           <w:b/>
-        </w:rPr>
-      </w:pPr>
-      <w:r>
-        <w:rPr>
-          <w:rFonts w:asciiTheme="majorHAnsi" w:hAnsiTheme="majorHAnsi" w:cstheme="majorHAnsi"/>
-          <w:b/>
+          <w:highlight w:val="yellow"/>
+        </w:rPr>
+      </w:pPr>
+      <w:r>
+        <w:rPr>
+          <w:rFonts w:asciiTheme="majorHAnsi" w:hAnsiTheme="majorHAnsi" w:cstheme="majorHAnsi"/>
+          <w:b/>
+          <w:highlight w:val="yellow"/>
         </w:rPr>
         <w:t>Sugestão automatizada de refeições ou ingredientes complementares (64.8%):</w:t>
       </w:r>
@@ -2088,12 +2090,14 @@
         <w:rPr>
           <w:rFonts w:asciiTheme="majorHAnsi" w:hAnsiTheme="majorHAnsi" w:cstheme="majorHAnsi"/>
           <w:b/>
-        </w:rPr>
-      </w:pPr>
-      <w:r>
-        <w:rPr>
-          <w:rFonts w:asciiTheme="majorHAnsi" w:hAnsiTheme="majorHAnsi" w:cstheme="majorHAnsi"/>
-          <w:b/>
+          <w:highlight w:val="yellow"/>
+        </w:rPr>
+      </w:pPr>
+      <w:r>
+        <w:rPr>
+          <w:rFonts w:asciiTheme="majorHAnsi" w:hAnsiTheme="majorHAnsi" w:cstheme="majorHAnsi"/>
+          <w:b/>
+          <w:highlight w:val="yellow"/>
         </w:rPr>
         <w:t>Mapas para a consulta de pontos de interesse próximos ao estabelecimento (58%);</w:t>
       </w:r>
@@ -2111,7 +2115,202 @@
         <w:rPr>
           <w:rFonts w:asciiTheme="majorHAnsi" w:hAnsiTheme="majorHAnsi"/>
         </w:rPr>
-        <w:t>Entreta</w:t>
+        <w:t>N</w:t>
+      </w:r>
+      <w:r>
+        <w:rPr>
+          <w:rFonts w:asciiTheme="majorHAnsi" w:hAnsiTheme="majorHAnsi"/>
+        </w:rPr>
+        <w:t>outra mesa</w:t>
+      </w:r>
+      <w:r>
+        <w:rPr>
+          <w:rFonts w:asciiTheme="majorHAnsi" w:hAnsiTheme="majorHAnsi"/>
+        </w:rPr>
+        <w:t>,</w:t>
+      </w:r>
+      <w:r>
+        <w:rPr>
+          <w:rFonts w:asciiTheme="majorHAnsi" w:hAnsiTheme="majorHAnsi"/>
+        </w:rPr>
+        <w:t xml:space="preserve"> </w:t>
+      </w:r>
+      <w:r>
+        <w:rPr>
+          <w:rFonts w:asciiTheme="majorHAnsi" w:hAnsiTheme="majorHAnsi"/>
+        </w:rPr>
+        <w:t>um casal espera p</w:t>
+      </w:r>
+      <w:r>
+        <w:rPr>
+          <w:rFonts w:asciiTheme="majorHAnsi" w:hAnsiTheme="majorHAnsi"/>
+        </w:rPr>
+        <w:t>ela sua refeição</w:t>
+      </w:r>
+      <w:r>
+        <w:rPr>
+          <w:rFonts w:asciiTheme="majorHAnsi" w:hAnsiTheme="majorHAnsi"/>
+        </w:rPr>
+        <w:t xml:space="preserve">. </w:t>
+      </w:r>
+      <w:r>
+        <w:rPr>
+          <w:rFonts w:asciiTheme="majorHAnsi" w:hAnsiTheme="majorHAnsi"/>
+        </w:rPr>
+        <w:t>Quando a</w:t>
+      </w:r>
+      <w:r>
+        <w:rPr>
+          <w:rFonts w:asciiTheme="majorHAnsi" w:hAnsiTheme="majorHAnsi"/>
+        </w:rPr>
+        <w:t xml:space="preserve"> Sra. Isabel disse ao seu</w:t>
+      </w:r>
+      <w:r>
+        <w:rPr>
+          <w:rFonts w:asciiTheme="majorHAnsi" w:hAnsiTheme="majorHAnsi"/>
+        </w:rPr>
+        <w:t xml:space="preserve"> marido</w:t>
+      </w:r>
+      <w:r>
+        <w:rPr>
+          <w:rFonts w:asciiTheme="majorHAnsi" w:hAnsiTheme="majorHAnsi"/>
+        </w:rPr>
+        <w:t xml:space="preserve"> que gostaria de </w:t>
+      </w:r>
+      <w:r>
+        <w:rPr>
+          <w:rFonts w:asciiTheme="majorHAnsi" w:hAnsiTheme="majorHAnsi"/>
+        </w:rPr>
+        <w:t>visitar um museu, a</w:t>
+      </w:r>
+      <w:r>
+        <w:rPr>
+          <w:rFonts w:asciiTheme="majorHAnsi" w:hAnsiTheme="majorHAnsi"/>
+        </w:rPr>
+        <w:t xml:space="preserve"> mesa, </w:t>
+      </w:r>
+      <w:r>
+        <w:rPr>
+          <w:rFonts w:asciiTheme="majorHAnsi" w:hAnsiTheme="majorHAnsi"/>
+        </w:rPr>
+        <w:t>ao processar a palavra</w:t>
+      </w:r>
+      <w:r>
+        <w:rPr>
+          <w:rFonts w:asciiTheme="majorHAnsi" w:hAnsiTheme="majorHAnsi"/>
+        </w:rPr>
+        <w:t xml:space="preserve"> museu e visitar, inquere-</w:t>
+      </w:r>
+      <w:r>
+        <w:rPr>
+          <w:rFonts w:asciiTheme="majorHAnsi" w:hAnsiTheme="majorHAnsi"/>
+        </w:rPr>
+        <w:t xml:space="preserve">a se gostaria que lhe fossem apresentados </w:t>
+      </w:r>
+      <w:r>
+        <w:rPr>
+          <w:rFonts w:asciiTheme="majorHAnsi" w:hAnsiTheme="majorHAnsi"/>
+        </w:rPr>
+        <w:t xml:space="preserve">museus nas proximidades. Curiosa, a Sra. Isabel responde afirmativamente, clicando no devido botão. </w:t>
+      </w:r>
+      <w:r>
+        <w:rPr>
+          <w:rFonts w:asciiTheme="majorHAnsi" w:hAnsiTheme="majorHAnsi"/>
+        </w:rPr>
+        <w:t xml:space="preserve">A </w:t>
+      </w:r>
+      <w:r>
+        <w:rPr>
+          <w:rFonts w:asciiTheme="majorHAnsi" w:hAnsiTheme="majorHAnsi"/>
+        </w:rPr>
+        <w:t xml:space="preserve">mesa apresenta o mapa da zona, recorrendo à API da </w:t>
+      </w:r>
+      <w:proofErr w:type="spellStart"/>
+      <w:r>
+        <w:rPr>
+          <w:rFonts w:asciiTheme="majorHAnsi" w:hAnsiTheme="majorHAnsi"/>
+          <w:i/>
+        </w:rPr>
+        <w:t>Google-maps</w:t>
+      </w:r>
+      <w:proofErr w:type="spellEnd"/>
+      <w:r>
+        <w:rPr>
+          <w:rFonts w:asciiTheme="majorHAnsi" w:hAnsiTheme="majorHAnsi"/>
+        </w:rPr>
+        <w:t>, com todos os museus destacados</w:t>
+      </w:r>
+      <w:r>
+        <w:rPr>
+          <w:rFonts w:asciiTheme="majorHAnsi" w:hAnsiTheme="majorHAnsi"/>
+        </w:rPr>
+        <w:t xml:space="preserve"> e outros pontos de visita interessantes</w:t>
+      </w:r>
+      <w:r>
+        <w:rPr>
+          <w:rFonts w:asciiTheme="majorHAnsi" w:hAnsiTheme="majorHAnsi"/>
+        </w:rPr>
+        <w:t>. A Sra. Isa</w:t>
+      </w:r>
+      <w:r>
+        <w:rPr>
+          <w:rFonts w:asciiTheme="majorHAnsi" w:hAnsiTheme="majorHAnsi"/>
+        </w:rPr>
+        <w:t>bel partilha</w:t>
+      </w:r>
+      <w:r>
+        <w:rPr>
+          <w:rFonts w:asciiTheme="majorHAnsi" w:hAnsiTheme="majorHAnsi"/>
+        </w:rPr>
+        <w:t xml:space="preserve"> </w:t>
+      </w:r>
+      <w:r>
+        <w:rPr>
+          <w:rFonts w:asciiTheme="majorHAnsi" w:hAnsiTheme="majorHAnsi"/>
+        </w:rPr>
+        <w:t xml:space="preserve">o seu mapa </w:t>
+      </w:r>
+      <w:r>
+        <w:rPr>
+          <w:rFonts w:asciiTheme="majorHAnsi" w:hAnsiTheme="majorHAnsi"/>
+        </w:rPr>
+        <w:t>com um clique na mesa, co</w:t>
+      </w:r>
+      <w:r>
+        <w:rPr>
+          <w:rFonts w:asciiTheme="majorHAnsi" w:hAnsiTheme="majorHAnsi"/>
+        </w:rPr>
+        <w:t>m o Sr. Carlos, permitindo que este veja</w:t>
+      </w:r>
+      <w:r>
+        <w:rPr>
+          <w:rFonts w:asciiTheme="majorHAnsi" w:hAnsiTheme="majorHAnsi"/>
+        </w:rPr>
+        <w:t xml:space="preserve"> e interaja</w:t>
+      </w:r>
+      <w:r>
+        <w:rPr>
+          <w:rFonts w:asciiTheme="majorHAnsi" w:hAnsiTheme="majorHAnsi"/>
+        </w:rPr>
+        <w:t xml:space="preserve"> com o mesmo</w:t>
+      </w:r>
+      <w:r>
+        <w:rPr>
+          <w:rFonts w:asciiTheme="majorHAnsi" w:hAnsiTheme="majorHAnsi"/>
+        </w:rPr>
+        <w:t>,</w:t>
+      </w:r>
+      <w:r>
+        <w:rPr>
+          <w:rFonts w:asciiTheme="majorHAnsi" w:hAnsiTheme="majorHAnsi"/>
+        </w:rPr>
+        <w:t xml:space="preserve"> para que o casal escolha os pontos de interesse que irão visitar</w:t>
+      </w:r>
+      <w:r>
+        <w:rPr>
+          <w:rFonts w:asciiTheme="majorHAnsi" w:hAnsiTheme="majorHAnsi"/>
+        </w:rPr>
+        <w:t>.</w:t>
       </w:r>
       <w:bookmarkStart w:id="0" w:name="_GoBack"/>
       <w:bookmarkEnd w:id="0"/>
@@ -2119,130 +2318,12 @@
         <w:rPr>
           <w:rFonts w:asciiTheme="majorHAnsi" w:hAnsiTheme="majorHAnsi"/>
         </w:rPr>
-        <w:t xml:space="preserve">nto noutra mesa </w:t>
-      </w:r>
-      <w:r>
-        <w:rPr>
-          <w:rFonts w:asciiTheme="majorHAnsi" w:hAnsiTheme="majorHAnsi"/>
-        </w:rPr>
-        <w:t>um casal muito culto, espera p</w:t>
-      </w:r>
-      <w:r>
-        <w:rPr>
-          <w:rFonts w:asciiTheme="majorHAnsi" w:hAnsiTheme="majorHAnsi"/>
-        </w:rPr>
-        <w:t>ela sua refeição</w:t>
-      </w:r>
-      <w:r>
-        <w:rPr>
-          <w:rFonts w:asciiTheme="majorHAnsi" w:hAnsiTheme="majorHAnsi"/>
-        </w:rPr>
-        <w:t>. Como era o primeiro domingo do mês a Sra. Isabel disse ao seu</w:t>
-      </w:r>
-      <w:r>
-        <w:rPr>
-          <w:rFonts w:asciiTheme="majorHAnsi" w:hAnsiTheme="majorHAnsi"/>
-        </w:rPr>
-        <w:t xml:space="preserve"> marido</w:t>
-      </w:r>
-      <w:r>
-        <w:rPr>
-          <w:rFonts w:asciiTheme="majorHAnsi" w:hAnsiTheme="majorHAnsi"/>
-        </w:rPr>
-        <w:t xml:space="preserve">, que gostaria de </w:t>
-      </w:r>
-      <w:r>
-        <w:rPr>
-          <w:rFonts w:asciiTheme="majorHAnsi" w:hAnsiTheme="majorHAnsi"/>
-        </w:rPr>
-        <w:t xml:space="preserve">visitar um museu. </w:t>
-      </w:r>
-      <w:r>
-        <w:rPr>
-          <w:rFonts w:asciiTheme="majorHAnsi" w:hAnsiTheme="majorHAnsi"/>
-        </w:rPr>
-        <w:t>A mesa através do seu microfone direcional, ao processar a palavra</w:t>
-      </w:r>
-      <w:r>
-        <w:rPr>
-          <w:rFonts w:asciiTheme="majorHAnsi" w:hAnsiTheme="majorHAnsi"/>
-        </w:rPr>
-        <w:t xml:space="preserve"> museu e visitar, inquere a utilizadora se gostaria que lhe fossem apresentados </w:t>
-      </w:r>
-      <w:r>
-        <w:rPr>
-          <w:rFonts w:asciiTheme="majorHAnsi" w:hAnsiTheme="majorHAnsi"/>
-        </w:rPr>
-        <w:t xml:space="preserve">museus nas proximidades. Curiosa, a Sra. Isabel responde afirmativamente, por voz ou clicando no devido botão. </w:t>
-      </w:r>
-      <w:r>
-        <w:rPr>
-          <w:rFonts w:asciiTheme="majorHAnsi" w:hAnsiTheme="majorHAnsi"/>
-        </w:rPr>
-        <w:t xml:space="preserve">A </w:t>
-      </w:r>
-      <w:r>
-        <w:rPr>
-          <w:rFonts w:asciiTheme="majorHAnsi" w:hAnsiTheme="majorHAnsi"/>
-        </w:rPr>
-        <w:t xml:space="preserve">mesa apresenta o mapa da zona, recorrendo à API da </w:t>
-      </w:r>
-      <w:proofErr w:type="spellStart"/>
-      <w:r>
-        <w:rPr>
-          <w:rFonts w:asciiTheme="majorHAnsi" w:hAnsiTheme="majorHAnsi"/>
-          <w:i/>
-        </w:rPr>
-        <w:t>Google-maps</w:t>
-      </w:r>
-      <w:proofErr w:type="spellEnd"/>
-      <w:r>
-        <w:rPr>
-          <w:rFonts w:asciiTheme="majorHAnsi" w:hAnsiTheme="majorHAnsi"/>
-        </w:rPr>
-        <w:t>, com todos os museus destacados. A Sra. Isa</w:t>
-      </w:r>
-      <w:r>
-        <w:rPr>
-          <w:rFonts w:asciiTheme="majorHAnsi" w:hAnsiTheme="majorHAnsi"/>
-        </w:rPr>
-        <w:t xml:space="preserve">bel partilha depois a sua zona de interação </w:t>
-      </w:r>
-      <w:r>
-        <w:rPr>
-          <w:rFonts w:asciiTheme="majorHAnsi" w:hAnsiTheme="majorHAnsi"/>
-        </w:rPr>
-        <w:t xml:space="preserve">com o Sr. Carlos, permitindo que este veja os museus para </w:t>
-      </w:r>
-      <w:r>
-        <w:rPr>
-          <w:rFonts w:asciiTheme="majorHAnsi" w:hAnsiTheme="majorHAnsi"/>
-        </w:rPr>
-        <w:t>que</w:t>
-      </w:r>
-      <w:r>
-        <w:rPr>
-          <w:rFonts w:asciiTheme="majorHAnsi" w:hAnsiTheme="majorHAnsi"/>
-        </w:rPr>
-        <w:t xml:space="preserve"> a Sra. Isabel </w:t>
-      </w:r>
-      <w:r>
-        <w:rPr>
-          <w:rFonts w:asciiTheme="majorHAnsi" w:hAnsiTheme="majorHAnsi"/>
-        </w:rPr>
-        <w:t>marca como interessantes</w:t>
-      </w:r>
-      <w:r>
-        <w:rPr>
-          <w:rFonts w:asciiTheme="majorHAnsi" w:hAnsiTheme="majorHAnsi"/>
-        </w:rPr>
-        <w:t>.</w:t>
+        <w:t xml:space="preserve"> </w:t>
       </w:r>
     </w:p>
     <w:p>
       <w:pPr>
         <w:spacing w:line="360" w:lineRule="auto"/>
-        <w:ind w:firstLine="708"/>
         <w:jc w:val="both"/>
         <w:rPr>
           <w:rFonts w:asciiTheme="majorHAnsi" w:hAnsiTheme="majorHAnsi"/>
@@ -2327,7 +2408,23 @@
         <w:color w:val="auto"/>
         <w:sz w:val="36"/>
       </w:rPr>
-      <w:t>Análise do Questionário – Aula 3 – Grupo 25T</w:t>
+      <w:t>Análise do Questionário – Aula 3</w:t>
+    </w:r>
+    <w:r>
+      <w:rPr>
+        <w:b/>
+        <w:color w:val="auto"/>
+        <w:sz w:val="36"/>
+      </w:rPr>
+      <w:t xml:space="preserve"> (Revisto)</w:t>
+    </w:r>
+    <w:r>
+      <w:rPr>
+        <w:b/>
+        <w:color w:val="auto"/>
+        <w:sz w:val="36"/>
+      </w:rPr>
+      <w:t xml:space="preserve"> – Grupo 25T</w:t>
     </w:r>
   </w:p>
   <w:p>
@@ -4437,7 +4534,7 @@
 </file>
 
 <file path=customXml/itemProps1.xml><?xml version="1.0" encoding="utf-8"?>
-<ds:datastoreItem xmlns:ds="http://schemas.openxmlformats.org/officeDocument/2006/customXml" ds:itemID="{DBF3A786-F8BF-4C01-A023-A887A786D471}">
+<ds:datastoreItem xmlns:ds="http://schemas.openxmlformats.org/officeDocument/2006/customXml" ds:itemID="{16EBCB41-FEC9-4006-9D73-FBE47CF8A3F0}">
   <ds:schemaRefs>
     <ds:schemaRef ds:uri="http://schemas.openxmlformats.org/officeDocument/2006/bibliography"/>
   </ds:schemaRefs>

</xml_diff>

<commit_message>
finished reviewing the report. Text reviewing needed
</commit_message>
<xml_diff>
--- a/assignments/class4/IPM_Class3_Revised.docx
+++ b/assignments/class4/IPM_Class3_Revised.docx
@@ -1503,6 +1503,7 @@
         <w:jc w:val="both"/>
         <w:rPr>
           <w:rFonts w:asciiTheme="majorHAnsi" w:hAnsiTheme="majorHAnsi" w:cstheme="majorHAnsi"/>
+          <w:sz w:val="14"/>
         </w:rPr>
       </w:pPr>
     </w:p>
@@ -1513,7 +1514,7 @@
           <w:rFonts w:asciiTheme="majorHAnsi" w:hAnsiTheme="majorHAnsi" w:cstheme="majorHAnsi"/>
           <w:b/>
           <w:color w:val="808080" w:themeColor="background1" w:themeShade="80"/>
-          <w:sz w:val="16"/>
+          <w:sz w:val="14"/>
         </w:rPr>
       </w:pPr>
       <w:r>
@@ -1521,63 +1522,9 @@
           <w:rFonts w:asciiTheme="majorHAnsi" w:hAnsiTheme="majorHAnsi" w:cstheme="majorHAnsi"/>
           <w:b/>
           <w:color w:val="808080" w:themeColor="background1" w:themeShade="80"/>
-          <w:sz w:val="16"/>
-        </w:rPr>
-        <w:t xml:space="preserve">1 – Percentagem </w:t>
-      </w:r>
-      <w:r>
-        <w:rPr>
-          <w:rFonts w:asciiTheme="majorHAnsi" w:hAnsiTheme="majorHAnsi" w:cstheme="majorHAnsi"/>
-          <w:b/>
-          <w:color w:val="808080" w:themeColor="background1" w:themeShade="80"/>
-          <w:sz w:val="16"/>
-        </w:rPr>
-        <w:t>incidentes sobre</w:t>
-      </w:r>
-      <w:r>
-        <w:rPr>
-          <w:rFonts w:asciiTheme="majorHAnsi" w:hAnsiTheme="majorHAnsi" w:cstheme="majorHAnsi"/>
-          <w:b/>
-          <w:color w:val="808080" w:themeColor="background1" w:themeShade="80"/>
-          <w:sz w:val="16"/>
-        </w:rPr>
-        <w:t xml:space="preserve"> a população total </w:t>
-      </w:r>
-      <w:r>
-        <w:rPr>
-          <w:rFonts w:asciiTheme="majorHAnsi" w:hAnsiTheme="majorHAnsi" w:cstheme="majorHAnsi"/>
-          <w:b/>
-          <w:color w:val="808080" w:themeColor="background1" w:themeShade="80"/>
-          <w:sz w:val="16"/>
-        </w:rPr>
-        <w:t xml:space="preserve">e </w:t>
-      </w:r>
-      <w:r>
-        <w:rPr>
-          <w:rFonts w:asciiTheme="majorHAnsi" w:hAnsiTheme="majorHAnsi" w:cstheme="majorHAnsi"/>
-          <w:b/>
-          <w:color w:val="808080" w:themeColor="background1" w:themeShade="80"/>
-          <w:sz w:val="16"/>
-        </w:rPr>
-        <w:t xml:space="preserve">não </w:t>
-      </w:r>
-      <w:r>
-        <w:rPr>
-          <w:rFonts w:asciiTheme="majorHAnsi" w:hAnsiTheme="majorHAnsi" w:cstheme="majorHAnsi"/>
-          <w:b/>
-          <w:color w:val="808080" w:themeColor="background1" w:themeShade="80"/>
-          <w:sz w:val="16"/>
-        </w:rPr>
-        <w:t xml:space="preserve">mutuamente </w:t>
-      </w:r>
-      <w:r>
-        <w:rPr>
-          <w:rFonts w:asciiTheme="majorHAnsi" w:hAnsiTheme="majorHAnsi" w:cstheme="majorHAnsi"/>
-          <w:b/>
-          <w:color w:val="808080" w:themeColor="background1" w:themeShade="80"/>
-          <w:sz w:val="16"/>
-        </w:rPr>
-        <w:t>exclusivas.</w:t>
+          <w:sz w:val="14"/>
+        </w:rPr>
+        <w:t>1 – Percentagem incidentes sobre a população total e não mutuamente exclusivas.</w:t>
       </w:r>
     </w:p>
     <w:p>
@@ -1857,12 +1804,14 @@
         <w:rPr>
           <w:rFonts w:asciiTheme="majorHAnsi" w:hAnsiTheme="majorHAnsi" w:cstheme="majorHAnsi"/>
           <w:b/>
-        </w:rPr>
-      </w:pPr>
-      <w:r>
-        <w:rPr>
-          <w:rFonts w:asciiTheme="majorHAnsi" w:hAnsiTheme="majorHAnsi" w:cstheme="majorHAnsi"/>
-          <w:b/>
+          <w:highlight w:val="yellow"/>
+        </w:rPr>
+      </w:pPr>
+      <w:r>
+        <w:rPr>
+          <w:rFonts w:asciiTheme="majorHAnsi" w:hAnsiTheme="majorHAnsi" w:cstheme="majorHAnsi"/>
+          <w:b/>
+          <w:highlight w:val="yellow"/>
         </w:rPr>
         <w:t>Avaliar a qualidade do serviço prestado (83%):</w:t>
       </w:r>
@@ -1910,25 +1859,19 @@
         <w:rPr>
           <w:rFonts w:asciiTheme="majorHAnsi" w:hAnsiTheme="majorHAnsi" w:cstheme="majorHAnsi"/>
         </w:rPr>
-        <w:t>, mostrou-se descontente. Tal situação foi detetada por sensores de reconhecimento facial e de</w:t>
-      </w:r>
-      <w:r>
-        <w:rPr>
-          <w:rFonts w:asciiTheme="majorHAnsi" w:hAnsiTheme="majorHAnsi" w:cstheme="majorHAnsi"/>
-        </w:rPr>
-        <w:t xml:space="preserve"> temperatura</w:t>
-      </w:r>
-      <w:r>
-        <w:rPr>
-          <w:rFonts w:asciiTheme="majorHAnsi" w:hAnsiTheme="majorHAnsi" w:cstheme="majorHAnsi"/>
-        </w:rPr>
-        <w:t xml:space="preserve">. </w:t>
-      </w:r>
-      <w:r>
-        <w:rPr>
-          <w:rFonts w:asciiTheme="majorHAnsi" w:hAnsiTheme="majorHAnsi" w:cstheme="majorHAnsi"/>
-        </w:rPr>
-        <w:t xml:space="preserve">Imediatamente o cliente foi inquirido se </w:t>
+        <w:t xml:space="preserve">, mostrou-se descontente. Tal situação foi </w:t>
+      </w:r>
+      <w:r>
+        <w:rPr>
+          <w:rFonts w:asciiTheme="majorHAnsi" w:hAnsiTheme="majorHAnsi" w:cstheme="majorHAnsi"/>
+        </w:rPr>
+        <w:t xml:space="preserve">detetada por sensores do sistema e </w:t>
+      </w:r>
+      <w:r>
+        <w:rPr>
+          <w:rFonts w:asciiTheme="majorHAnsi" w:hAnsiTheme="majorHAnsi" w:cstheme="majorHAnsi"/>
+        </w:rPr>
+        <w:t xml:space="preserve">mediatamente o cliente foi inquirido se </w:t>
       </w:r>
       <w:r>
         <w:rPr>
@@ -1946,13 +1889,13 @@
         <w:rPr>
           <w:rFonts w:asciiTheme="majorHAnsi" w:hAnsiTheme="majorHAnsi" w:cstheme="majorHAnsi"/>
         </w:rPr>
-        <w:t xml:space="preserve">Em caso negativo no </w:t>
-      </w:r>
-      <w:r>
-        <w:rPr>
-          <w:rFonts w:asciiTheme="majorHAnsi" w:hAnsiTheme="majorHAnsi" w:cstheme="majorHAnsi"/>
-        </w:rPr>
-        <w:t xml:space="preserve">caso de ser escolhido a última opção, é solicitado ao cliente um </w:t>
+        <w:t xml:space="preserve">Em caso negativo </w:t>
+      </w:r>
+      <w:r>
+        <w:rPr>
+          <w:rFonts w:asciiTheme="majorHAnsi" w:hAnsiTheme="majorHAnsi" w:cstheme="majorHAnsi"/>
+        </w:rPr>
+        <w:t xml:space="preserve">é solicitado ao cliente um </w:t>
       </w:r>
       <w:r>
         <w:rPr>
@@ -1965,31 +1908,53 @@
         <w:rPr>
           <w:rFonts w:asciiTheme="majorHAnsi" w:hAnsiTheme="majorHAnsi" w:cstheme="majorHAnsi"/>
         </w:rPr>
-        <w:t xml:space="preserve"> da refeição,</w:t>
-      </w:r>
-      <w:r>
-        <w:rPr>
-          <w:rFonts w:asciiTheme="majorHAnsi" w:hAnsiTheme="majorHAnsi" w:cstheme="majorHAnsi"/>
-        </w:rPr>
-        <w:t xml:space="preserve"> com um capo para descrição do sucedido e</w:t>
-      </w:r>
-      <w:r>
-        <w:rPr>
-          <w:rFonts w:asciiTheme="majorHAnsi" w:hAnsiTheme="majorHAnsi" w:cstheme="majorHAnsi"/>
-        </w:rPr>
-        <w:t xml:space="preserve"> um pedido de desculpas.</w:t>
-      </w:r>
-    </w:p>
-    <w:p>
-      <w:pPr>
-        <w:spacing w:after="0" w:line="360" w:lineRule="auto"/>
-        <w:ind w:firstLine="284"/>
-        <w:jc w:val="both"/>
-        <w:rPr>
-          <w:rFonts w:asciiTheme="majorHAnsi" w:hAnsiTheme="majorHAnsi" w:cstheme="majorHAnsi"/>
-          <w:u w:val="single"/>
-        </w:rPr>
-      </w:pPr>
+        <w:t xml:space="preserve"> da refeição, em que o Sr. João tem a oportunidade de deixar um comentário sobre a sua refeição, e caso queria, deixar </w:t>
+      </w:r>
+      <w:proofErr w:type="spellStart"/>
+      <w:r>
+        <w:rPr>
+          <w:rFonts w:asciiTheme="majorHAnsi" w:hAnsiTheme="majorHAnsi" w:cstheme="majorHAnsi"/>
+          <w:i/>
+        </w:rPr>
+        <w:t>reviews</w:t>
+      </w:r>
+      <w:proofErr w:type="spellEnd"/>
+      <w:r>
+        <w:rPr>
+          <w:rFonts w:asciiTheme="majorHAnsi" w:hAnsiTheme="majorHAnsi" w:cstheme="majorHAnsi"/>
+        </w:rPr>
+        <w:t xml:space="preserve"> para os vários elementos da mesma (entradas, bebida, </w:t>
+      </w:r>
+      <w:r>
+        <w:rPr>
+          <w:rFonts w:asciiTheme="majorHAnsi" w:hAnsiTheme="majorHAnsi" w:cstheme="majorHAnsi"/>
+        </w:rPr>
+        <w:t>pizza e sobremesa</w:t>
+      </w:r>
+      <w:r>
+        <w:rPr>
+          <w:rFonts w:asciiTheme="majorHAnsi" w:hAnsiTheme="majorHAnsi" w:cstheme="majorHAnsi"/>
+        </w:rPr>
+        <w:t>)</w:t>
+      </w:r>
+      <w:r>
+        <w:rPr>
+          <w:rFonts w:asciiTheme="majorHAnsi" w:hAnsiTheme="majorHAnsi" w:cstheme="majorHAnsi"/>
+        </w:rPr>
+        <w:t>.</w:t>
+      </w:r>
+      <w:r>
+        <w:rPr>
+          <w:rFonts w:asciiTheme="majorHAnsi" w:hAnsiTheme="majorHAnsi" w:cstheme="majorHAnsi"/>
+        </w:rPr>
+        <w:t xml:space="preserve"> Caso tivesse respondido positivamente, outra refeição seria preparada imediatamente com acompanhamento </w:t>
+      </w:r>
+      <w:r>
+        <w:rPr>
+          <w:rFonts w:asciiTheme="majorHAnsi" w:hAnsiTheme="majorHAnsi" w:cstheme="majorHAnsi"/>
+        </w:rPr>
+        <w:t>e bebida por conta da casa.</w:t>
+      </w:r>
     </w:p>
     <w:p>
       <w:pPr>
@@ -2043,22 +2008,103 @@
         <w:rPr>
           <w:rFonts w:asciiTheme="majorHAnsi" w:hAnsiTheme="majorHAnsi"/>
         </w:rPr>
-        <w:t xml:space="preserve">, que se faz acompanhar do seu colega de faculdade Mário, que é cliente habitual. Após selecionar a massa e molho base, o sistema apresenta uma variedade de sugestões baseadas nas escolhas de outros clientes cuja base é a frequência de visita. O João não gosta de nenhuma das soluções e pretende escolher todos os ingredientes por conta própria, caso em que a </w:t>
-      </w:r>
-      <w:proofErr w:type="spellStart"/>
-      <w:r>
-        <w:rPr>
-          <w:rFonts w:asciiTheme="majorHAnsi" w:hAnsiTheme="majorHAnsi"/>
-          <w:i/>
-        </w:rPr>
-        <w:t>frame</w:t>
-      </w:r>
-      <w:proofErr w:type="spellEnd"/>
-      <w:r>
-        <w:rPr>
-          <w:rFonts w:asciiTheme="majorHAnsi" w:hAnsiTheme="majorHAnsi"/>
-        </w:rPr>
-        <w:t xml:space="preserve"> de sugestões desaparece. Simultaneamente o Mário também decidiu pedir uma pizza personalizada, tendo uma lista de sugestões baseada nas suas últimas visitas. Contudo, o Mário gostaria de experimentar algo novo. A mesa reconhece esta intenção e faz as suas sugestões com base nos ingredientes que o Má</w:t>
+        <w:t xml:space="preserve">, </w:t>
+      </w:r>
+      <w:r>
+        <w:rPr>
+          <w:rFonts w:asciiTheme="majorHAnsi" w:hAnsiTheme="majorHAnsi"/>
+        </w:rPr>
+        <w:t>é acompanhado</w:t>
+      </w:r>
+      <w:r>
+        <w:rPr>
+          <w:rFonts w:asciiTheme="majorHAnsi" w:hAnsiTheme="majorHAnsi"/>
+        </w:rPr>
+        <w:t xml:space="preserve"> do seu colega de faculdade Mário, que é cliente habitual. Após selecionar a massa e molho base, o sistema apresenta uma variedade de sugestões baseadas nas escolha</w:t>
+      </w:r>
+      <w:r>
+        <w:rPr>
+          <w:rFonts w:asciiTheme="majorHAnsi" w:hAnsiTheme="majorHAnsi"/>
+        </w:rPr>
+        <w:t>s de outros clientes cujas escolhas foram semelhantes. Após customizar a sua pizza, são-lhe apresentadas sugestões de acompanhamentos</w:t>
+      </w:r>
+      <w:r>
+        <w:rPr>
+          <w:rFonts w:asciiTheme="majorHAnsi" w:hAnsiTheme="majorHAnsi"/>
+        </w:rPr>
+        <w:t xml:space="preserve"> e bebidas</w:t>
+      </w:r>
+      <w:r>
+        <w:rPr>
+          <w:rFonts w:asciiTheme="majorHAnsi" w:hAnsiTheme="majorHAnsi"/>
+        </w:rPr>
+        <w:t xml:space="preserve"> que complementem a mesma, tendo como base, pedidos de clientes </w:t>
+      </w:r>
+      <w:r>
+        <w:rPr>
+          <w:rFonts w:asciiTheme="majorHAnsi" w:hAnsiTheme="majorHAnsi"/>
+        </w:rPr>
+        <w:t>s</w:t>
+      </w:r>
+      <w:r>
+        <w:rPr>
+          <w:rFonts w:asciiTheme="majorHAnsi" w:hAnsiTheme="majorHAnsi"/>
+        </w:rPr>
+        <w:t xml:space="preserve">emelhantes. </w:t>
+      </w:r>
+      <w:r>
+        <w:rPr>
+          <w:rFonts w:asciiTheme="majorHAnsi" w:hAnsiTheme="majorHAnsi"/>
+        </w:rPr>
+        <w:t xml:space="preserve">Simultaneamente o Mário também decidiu pedir uma pizza personalizada, tendo </w:t>
+      </w:r>
+      <w:r>
+        <w:rPr>
+          <w:rFonts w:asciiTheme="majorHAnsi" w:hAnsiTheme="majorHAnsi"/>
+        </w:rPr>
+        <w:t>uma</w:t>
+      </w:r>
+      <w:r>
+        <w:rPr>
+          <w:rFonts w:asciiTheme="majorHAnsi" w:hAnsiTheme="majorHAnsi"/>
+        </w:rPr>
+        <w:t xml:space="preserve"> lista de sugestões baseada </w:t>
+      </w:r>
+      <w:r>
+        <w:rPr>
+          <w:rFonts w:asciiTheme="majorHAnsi" w:hAnsiTheme="majorHAnsi"/>
+        </w:rPr>
+        <w:t xml:space="preserve">não só em pedidos de outros </w:t>
+      </w:r>
+      <w:r>
+        <w:rPr>
+          <w:rFonts w:asciiTheme="majorHAnsi" w:hAnsiTheme="majorHAnsi"/>
+        </w:rPr>
+        <w:t>clientes,</w:t>
+      </w:r>
+      <w:r>
+        <w:rPr>
+          <w:rFonts w:asciiTheme="majorHAnsi" w:hAnsiTheme="majorHAnsi"/>
+        </w:rPr>
+        <w:t xml:space="preserve"> mas também nos seus próprios pedidos</w:t>
+      </w:r>
+      <w:r>
+        <w:rPr>
+          <w:rFonts w:asciiTheme="majorHAnsi" w:hAnsiTheme="majorHAnsi"/>
+        </w:rPr>
+        <w:t xml:space="preserve"> passados. Contudo, </w:t>
+      </w:r>
+      <w:r>
+        <w:rPr>
+          <w:rFonts w:asciiTheme="majorHAnsi" w:hAnsiTheme="majorHAnsi"/>
+        </w:rPr>
+        <w:t>g</w:t>
+      </w:r>
+      <w:r>
+        <w:rPr>
+          <w:rFonts w:asciiTheme="majorHAnsi" w:hAnsiTheme="majorHAnsi"/>
+        </w:rPr>
+        <w:t>ostaria de experimentar algo novo. A mesa reconhece esta intenção e faz as suas sugestões com base nos ingredientes que o Má</w:t>
       </w:r>
       <w:r>
         <w:rPr>
@@ -2066,16 +2112,8 @@
         </w:rPr>
         <w:t>rio não tem por hábito escolher.</w:t>
       </w:r>
-    </w:p>
-    <w:p>
-      <w:pPr>
-        <w:spacing w:after="0" w:line="360" w:lineRule="auto"/>
-        <w:ind w:firstLine="284"/>
-        <w:jc w:val="both"/>
-        <w:rPr>
-          <w:rFonts w:asciiTheme="majorHAnsi" w:hAnsiTheme="majorHAnsi"/>
-        </w:rPr>
-      </w:pPr>
+      <w:bookmarkStart w:id="0" w:name="_GoBack"/>
+      <w:bookmarkEnd w:id="0"/>
     </w:p>
     <w:p>
       <w:pPr>
@@ -2312,8 +2350,6 @@
         </w:rPr>
         <w:t>.</w:t>
       </w:r>
-      <w:bookmarkStart w:id="0" w:name="_GoBack"/>
-      <w:bookmarkEnd w:id="0"/>
       <w:r>
         <w:rPr>
           <w:rFonts w:asciiTheme="majorHAnsi" w:hAnsiTheme="majorHAnsi"/>
@@ -4534,7 +4570,7 @@
 </file>
 
 <file path=customXml/itemProps1.xml><?xml version="1.0" encoding="utf-8"?>
-<ds:datastoreItem xmlns:ds="http://schemas.openxmlformats.org/officeDocument/2006/customXml" ds:itemID="{16EBCB41-FEC9-4006-9D73-FBE47CF8A3F0}">
+<ds:datastoreItem xmlns:ds="http://schemas.openxmlformats.org/officeDocument/2006/customXml" ds:itemID="{771A94DF-5A56-4713-8B22-3326DFD93E34}">
   <ds:schemaRefs>
     <ds:schemaRef ds:uri="http://schemas.openxmlformats.org/officeDocument/2006/bibliography"/>
   </ds:schemaRefs>

</xml_diff>